<commit_message>
poster and final srs
</commit_message>
<xml_diff>
--- a/Documentation/Project_Management/SoftwareRequirementSpecification.doc.docx
+++ b/Documentation/Project_Management/SoftwareRequirementSpecification.doc.docx
@@ -5,7 +5,7 @@
   <w:body>
     <w:p>
       <w:pPr>
-        <w:spacing w:after="0" w:before="240" w:line="240" w:lineRule="auto"/>
+        <w:spacing w:after="0" w:before="240" w:line="276" w:lineRule="auto"/>
         <w:contextualSpacing w:val="0"/>
         <w:jc w:val="right"/>
       </w:pPr>
@@ -18,6 +18,7 @@
     <w:p>
       <w:pPr>
         <w:pStyle w:val="Title"/>
+        <w:spacing w:line="276" w:lineRule="auto"/>
         <w:contextualSpacing w:val="0"/>
       </w:pPr>
       <w:r>
@@ -37,6 +38,7 @@
     <w:p>
       <w:pPr>
         <w:pStyle w:val="Title"/>
+        <w:spacing w:line="276" w:lineRule="auto"/>
         <w:contextualSpacing w:val="0"/>
         <w:jc w:val="center"/>
       </w:pPr>
@@ -56,7 +58,7 @@
     </w:p>
     <w:p>
       <w:pPr>
-        <w:spacing w:after="720" w:before="240" w:line="240" w:lineRule="auto"/>
+        <w:spacing w:after="720" w:before="240" w:line="276" w:lineRule="auto"/>
         <w:contextualSpacing w:val="0"/>
         <w:jc w:val="right"/>
       </w:pPr>
@@ -95,7 +97,7 @@
     </w:p>
     <w:p>
       <w:pPr>
-        <w:spacing w:after="0" w:before="0" w:line="240" w:lineRule="auto"/>
+        <w:spacing w:after="0" w:before="0" w:line="276" w:lineRule="auto"/>
         <w:contextualSpacing w:val="0"/>
         <w:jc w:val="right"/>
       </w:pPr>
@@ -113,7 +115,7 @@
     </w:p>
     <w:p>
       <w:pPr>
-        <w:spacing w:after="0" w:before="0" w:line="240" w:lineRule="auto"/>
+        <w:spacing w:after="0" w:before="0" w:line="276" w:lineRule="auto"/>
         <w:contextualSpacing w:val="0"/>
         <w:jc w:val="right"/>
       </w:pPr>
@@ -131,7 +133,7 @@
     </w:p>
     <w:p>
       <w:pPr>
-        <w:spacing w:after="0" w:before="0" w:line="240" w:lineRule="auto"/>
+        <w:spacing w:after="0" w:before="0" w:line="276" w:lineRule="auto"/>
         <w:contextualSpacing w:val="0"/>
         <w:jc w:val="right"/>
       </w:pPr>
@@ -149,7 +151,7 @@
     </w:p>
     <w:p>
       <w:pPr>
-        <w:spacing w:after="0" w:before="0" w:line="240" w:lineRule="auto"/>
+        <w:spacing w:after="0" w:before="0" w:line="276" w:lineRule="auto"/>
         <w:contextualSpacing w:val="0"/>
         <w:jc w:val="right"/>
       </w:pPr>
@@ -167,7 +169,7 @@
     </w:p>
     <w:p>
       <w:pPr>
-        <w:spacing w:after="0" w:before="0" w:line="240" w:lineRule="auto"/>
+        <w:spacing w:after="0" w:before="0" w:line="276" w:lineRule="auto"/>
         <w:contextualSpacing w:val="0"/>
         <w:jc w:val="right"/>
       </w:pPr>
@@ -185,7 +187,7 @@
     </w:p>
     <w:p>
       <w:pPr>
-        <w:spacing w:after="720" w:before="240" w:line="240" w:lineRule="auto"/>
+        <w:spacing w:after="720" w:before="240" w:line="276" w:lineRule="auto"/>
         <w:contextualSpacing w:val="0"/>
         <w:jc w:val="right"/>
       </w:pPr>
@@ -203,7 +205,7 @@
     </w:p>
     <w:p>
       <w:pPr>
-        <w:spacing w:after="720" w:before="240" w:line="240" w:lineRule="auto"/>
+        <w:spacing w:after="720" w:before="240" w:line="276" w:lineRule="auto"/>
         <w:contextualSpacing w:val="0"/>
         <w:jc w:val="right"/>
       </w:pPr>
@@ -286,14 +288,14 @@
       <w:pPr>
         <w:keepNext w:val="1"/>
         <w:keepLines w:val="1"/>
-        <w:spacing w:after="240" w:before="120" w:line="240" w:lineRule="auto"/>
+        <w:spacing w:after="240" w:before="120" w:line="276" w:lineRule="auto"/>
         <w:contextualSpacing w:val="0"/>
       </w:pPr>
       <w:bookmarkStart w:colFirst="0" w:colLast="0" w:name="h.gjdgxs" w:id="0"/>
       <w:bookmarkEnd w:id="0"/>
       <w:r>
         <w:rPr>
-          <w:rFonts w:ascii="Times New Roman" w:cs="Times New Roman" w:eastAsia="Times New Roman" w:hAnsi="Times New Roman"/>
+          <w:rFonts w:ascii="Arial" w:cs="Arial" w:eastAsia="Arial" w:hAnsi="Arial"/>
           <w:b w:val="1"/>
           <w:sz w:val="36"/>
           <w:szCs w:val="36"/>
@@ -314,14 +316,14 @@
           <w:tab w:val="left" w:pos="360"/>
           <w:tab w:val="right" w:pos="9360"/>
         </w:tabs>
-        <w:spacing w:after="0" w:before="60" w:line="240" w:lineRule="auto"/>
+        <w:spacing w:after="0" w:before="60" w:line="276" w:lineRule="auto"/>
         <w:ind w:left="360" w:hanging="360"/>
         <w:contextualSpacing w:val="0"/>
         <w:jc w:val="both"/>
       </w:pPr>
       <w:r>
         <w:rPr>
-          <w:rFonts w:ascii="Times New Roman" w:cs="Times New Roman" w:eastAsia="Times New Roman" w:hAnsi="Times New Roman"/>
+          <w:rFonts w:ascii="Arial" w:cs="Arial" w:eastAsia="Arial" w:hAnsi="Arial"/>
           <w:b w:val="1"/>
           <w:sz w:val="24"/>
           <w:szCs w:val="24"/>
@@ -338,14 +340,14 @@
           <w:tab w:val="left" w:pos="360"/>
           <w:tab w:val="right" w:pos="9360"/>
         </w:tabs>
-        <w:spacing w:after="0" w:before="60" w:line="240" w:lineRule="auto"/>
+        <w:spacing w:after="0" w:before="60" w:line="276" w:lineRule="auto"/>
         <w:ind w:left="360" w:hanging="360"/>
         <w:contextualSpacing w:val="0"/>
         <w:jc w:val="both"/>
       </w:pPr>
       <w:r>
         <w:rPr>
-          <w:rFonts w:ascii="Times New Roman" w:cs="Times New Roman" w:eastAsia="Times New Roman" w:hAnsi="Times New Roman"/>
+          <w:rFonts w:ascii="Arial" w:cs="Arial" w:eastAsia="Arial" w:hAnsi="Arial"/>
           <w:b w:val="1"/>
           <w:sz w:val="24"/>
           <w:szCs w:val="24"/>
@@ -362,14 +364,14 @@
           <w:tab w:val="left" w:pos="360"/>
           <w:tab w:val="right" w:pos="9360"/>
         </w:tabs>
-        <w:spacing w:after="0" w:before="60" w:line="240" w:lineRule="auto"/>
+        <w:spacing w:after="0" w:before="60" w:line="276" w:lineRule="auto"/>
         <w:ind w:left="360" w:hanging="360"/>
         <w:contextualSpacing w:val="0"/>
         <w:jc w:val="both"/>
       </w:pPr>
       <w:r>
         <w:rPr>
-          <w:rFonts w:ascii="Times New Roman" w:cs="Times New Roman" w:eastAsia="Times New Roman" w:hAnsi="Times New Roman"/>
+          <w:rFonts w:ascii="Arial" w:cs="Arial" w:eastAsia="Arial" w:hAnsi="Arial"/>
           <w:b w:val="1"/>
           <w:sz w:val="24"/>
           <w:szCs w:val="24"/>
@@ -387,14 +389,14 @@
         <w:tabs>
           <w:tab w:val="left" w:pos="720"/>
         </w:tabs>
-        <w:spacing w:after="0" w:before="0" w:line="240" w:lineRule="auto"/>
+        <w:spacing w:after="0" w:before="0" w:line="276" w:lineRule="auto"/>
         <w:ind w:left="270" w:firstLine="0"/>
         <w:contextualSpacing w:val="0"/>
         <w:jc w:val="both"/>
       </w:pPr>
       <w:r>
         <w:rPr>
-          <w:rFonts w:ascii="Times New Roman" w:cs="Times New Roman" w:eastAsia="Times New Roman" w:hAnsi="Times New Roman"/>
+          <w:rFonts w:ascii="Arial" w:cs="Arial" w:eastAsia="Arial" w:hAnsi="Arial"/>
           <w:b w:val="0"/>
           <w:sz w:val="22"/>
           <w:szCs w:val="22"/>
@@ -412,14 +414,14 @@
         <w:tabs>
           <w:tab w:val="left" w:pos="720"/>
         </w:tabs>
-        <w:spacing w:after="0" w:before="0" w:line="240" w:lineRule="auto"/>
+        <w:spacing w:after="0" w:before="0" w:line="276" w:lineRule="auto"/>
         <w:ind w:left="270" w:firstLine="0"/>
         <w:contextualSpacing w:val="0"/>
         <w:jc w:val="both"/>
       </w:pPr>
       <w:r>
         <w:rPr>
-          <w:rFonts w:ascii="Times New Roman" w:cs="Times New Roman" w:eastAsia="Times New Roman" w:hAnsi="Times New Roman"/>
+          <w:rFonts w:ascii="Arial" w:cs="Arial" w:eastAsia="Arial" w:hAnsi="Arial"/>
           <w:b w:val="0"/>
           <w:sz w:val="22"/>
           <w:szCs w:val="22"/>
@@ -431,6 +433,7 @@
       </w:r>
       <w:r>
         <w:rPr>
+          <w:rFonts w:ascii="Arial" w:cs="Arial" w:eastAsia="Arial" w:hAnsi="Arial"/>
           <w:sz w:val="22"/>
           <w:szCs w:val="22"/>
           <w:rtl w:val="0"/>
@@ -439,7 +442,7 @@
       </w:r>
       <w:r>
         <w:rPr>
-          <w:rFonts w:ascii="Times New Roman" w:cs="Times New Roman" w:eastAsia="Times New Roman" w:hAnsi="Times New Roman"/>
+          <w:rFonts w:ascii="Arial" w:cs="Arial" w:eastAsia="Arial" w:hAnsi="Arial"/>
           <w:b w:val="0"/>
           <w:sz w:val="22"/>
           <w:szCs w:val="22"/>
@@ -454,14 +457,14 @@
         <w:tabs>
           <w:tab w:val="left" w:pos="720"/>
         </w:tabs>
-        <w:spacing w:after="0" w:before="0" w:line="240" w:lineRule="auto"/>
+        <w:spacing w:after="0" w:before="0" w:line="276" w:lineRule="auto"/>
         <w:ind w:left="270" w:firstLine="0"/>
         <w:contextualSpacing w:val="0"/>
         <w:jc w:val="both"/>
       </w:pPr>
       <w:r>
         <w:rPr>
-          <w:rFonts w:ascii="Times New Roman" w:cs="Times New Roman" w:eastAsia="Times New Roman" w:hAnsi="Times New Roman"/>
+          <w:rFonts w:ascii="Arial" w:cs="Arial" w:eastAsia="Arial" w:hAnsi="Arial"/>
           <w:b w:val="0"/>
           <w:sz w:val="22"/>
           <w:szCs w:val="22"/>
@@ -473,15 +476,71 @@
       </w:r>
       <w:r>
         <w:rPr>
+          <w:rFonts w:ascii="Arial" w:cs="Arial" w:eastAsia="Arial" w:hAnsi="Arial"/>
           <w:sz w:val="22"/>
           <w:szCs w:val="22"/>
           <w:rtl w:val="0"/>
         </w:rPr>
         <w:t xml:space="preserve">References</w:t>
       </w:r>
-      <w:r>
-        <w:rPr>
-          <w:rFonts w:ascii="Times New Roman" w:cs="Times New Roman" w:eastAsia="Times New Roman" w:hAnsi="Times New Roman"/>
+    </w:p>
+    <w:p>
+      <w:pPr>
+        <w:tabs>
+          <w:tab w:val="left" w:pos="720"/>
+        </w:tabs>
+        <w:spacing w:after="0" w:before="0" w:line="276" w:lineRule="auto"/>
+        <w:ind w:left="270" w:firstLine="0"/>
+        <w:contextualSpacing w:val="0"/>
+        <w:jc w:val="both"/>
+      </w:pPr>
+      <w:r>
+        <w:rPr>
+          <w:rtl w:val="0"/>
+        </w:rPr>
+      </w:r>
+    </w:p>
+    <w:p>
+      <w:pPr>
+        <w:tabs>
+          <w:tab w:val="left" w:pos="720"/>
+        </w:tabs>
+        <w:spacing w:after="0" w:before="0" w:line="276" w:lineRule="auto"/>
+        <w:ind w:left="0" w:firstLine="0"/>
+        <w:contextualSpacing w:val="0"/>
+        <w:jc w:val="both"/>
+      </w:pPr>
+      <w:r>
+        <w:rPr>
+          <w:rFonts w:ascii="Arial" w:cs="Arial" w:eastAsia="Arial" w:hAnsi="Arial"/>
+          <w:b w:val="1"/>
+          <w:rtl w:val="0"/>
+        </w:rPr>
+        <w:t xml:space="preserve">2. System Features</w:t>
+      </w:r>
+    </w:p>
+    <w:p>
+      <w:pPr>
+        <w:tabs>
+          <w:tab w:val="left" w:pos="720"/>
+        </w:tabs>
+        <w:spacing w:after="0" w:before="0" w:line="276" w:lineRule="auto"/>
+        <w:ind w:left="270" w:firstLine="0"/>
+        <w:contextualSpacing w:val="0"/>
+        <w:jc w:val="both"/>
+      </w:pPr>
+      <w:r>
+        <w:rPr>
+          <w:rFonts w:ascii="Arial" w:cs="Arial" w:eastAsia="Arial" w:hAnsi="Arial"/>
+          <w:sz w:val="22"/>
+          <w:szCs w:val="22"/>
+          <w:rtl w:val="0"/>
+        </w:rPr>
+        <w:t xml:space="preserve">2.1</w:t>
+      </w:r>
+      <w:r>
+        <w:rPr>
+          <w:rFonts w:ascii="Arial" w:cs="Arial" w:eastAsia="Arial" w:hAnsi="Arial"/>
           <w:b w:val="0"/>
           <w:sz w:val="22"/>
           <w:szCs w:val="22"/>
@@ -489,6 +548,27 @@
           <w:rtl w:val="0"/>
         </w:rPr>
         <w:tab/>
+        <w:t xml:space="preserve">Product </w:t>
+      </w:r>
+      <w:r>
+        <w:rPr>
+          <w:rFonts w:ascii="Arial" w:cs="Arial" w:eastAsia="Arial" w:hAnsi="Arial"/>
+          <w:sz w:val="22"/>
+          <w:szCs w:val="22"/>
+          <w:rtl w:val="0"/>
+        </w:rPr>
+        <w:t xml:space="preserve">Perspective</w:t>
+      </w:r>
+      <w:r>
+        <w:rPr>
+          <w:rFonts w:ascii="Arial" w:cs="Arial" w:eastAsia="Arial" w:hAnsi="Arial"/>
+          <w:b w:val="0"/>
+          <w:sz w:val="22"/>
+          <w:szCs w:val="22"/>
+          <w:vertAlign w:val="baseline"/>
+          <w:rtl w:val="0"/>
+        </w:rPr>
+        <w:tab/>
       </w:r>
     </w:p>
     <w:p>
@@ -496,42 +576,95 @@
         <w:tabs>
           <w:tab w:val="left" w:pos="720"/>
         </w:tabs>
-        <w:spacing w:after="0" w:before="0" w:line="240" w:lineRule="auto"/>
+        <w:spacing w:after="0" w:before="0" w:line="276" w:lineRule="auto"/>
         <w:ind w:left="270" w:firstLine="0"/>
         <w:contextualSpacing w:val="0"/>
         <w:jc w:val="both"/>
       </w:pPr>
       <w:r>
         <w:rPr>
-          <w:rFonts w:ascii="Times New Roman" w:cs="Times New Roman" w:eastAsia="Times New Roman" w:hAnsi="Times New Roman"/>
+          <w:rFonts w:ascii="Arial" w:cs="Arial" w:eastAsia="Arial" w:hAnsi="Arial"/>
+          <w:sz w:val="22"/>
+          <w:szCs w:val="22"/>
+          <w:rtl w:val="0"/>
+        </w:rPr>
+        <w:t xml:space="preserve">2.2</w:t>
+      </w:r>
+      <w:r>
+        <w:rPr>
+          <w:rFonts w:ascii="Arial" w:cs="Arial" w:eastAsia="Arial" w:hAnsi="Arial"/>
           <w:b w:val="0"/>
           <w:sz w:val="22"/>
           <w:szCs w:val="22"/>
           <w:vertAlign w:val="baseline"/>
           <w:rtl w:val="0"/>
         </w:rPr>
-        <w:t xml:space="preserve">1.4</w:t>
         <w:tab/>
-        <w:t xml:space="preserve">Product </w:t>
-      </w:r>
-      <w:r>
-        <w:rPr>
+      </w:r>
+      <w:r>
+        <w:rPr>
+          <w:rFonts w:ascii="Arial" w:cs="Arial" w:eastAsia="Arial" w:hAnsi="Arial"/>
           <w:sz w:val="22"/>
           <w:szCs w:val="22"/>
           <w:rtl w:val="0"/>
         </w:rPr>
-        <w:t xml:space="preserve">Perspective</w:t>
-      </w:r>
-      <w:r>
-        <w:rPr>
-          <w:rFonts w:ascii="Times New Roman" w:cs="Times New Roman" w:eastAsia="Times New Roman" w:hAnsi="Times New Roman"/>
+        <w:t xml:space="preserve">Product Functions</w:t>
+      </w:r>
+      <w:r>
+        <w:rPr>
+          <w:rtl w:val="0"/>
+        </w:rPr>
+      </w:r>
+    </w:p>
+    <w:p>
+      <w:pPr>
+        <w:tabs>
+          <w:tab w:val="left" w:pos="720"/>
+        </w:tabs>
+        <w:spacing w:after="0" w:before="0" w:line="276" w:lineRule="auto"/>
+        <w:ind w:left="270" w:firstLine="0"/>
+        <w:contextualSpacing w:val="0"/>
+        <w:jc w:val="both"/>
+      </w:pPr>
+      <w:r>
+        <w:rPr>
+          <w:rFonts w:ascii="Arial" w:cs="Arial" w:eastAsia="Arial" w:hAnsi="Arial"/>
+          <w:sz w:val="22"/>
+          <w:szCs w:val="22"/>
+          <w:rtl w:val="0"/>
+        </w:rPr>
+        <w:t xml:space="preserve">2.3   </w:t>
+      </w:r>
+      <w:r>
+        <w:rPr>
+          <w:rFonts w:ascii="Arial" w:cs="Arial" w:eastAsia="Arial" w:hAnsi="Arial"/>
           <w:b w:val="0"/>
           <w:sz w:val="22"/>
           <w:szCs w:val="22"/>
           <w:vertAlign w:val="baseline"/>
           <w:rtl w:val="0"/>
         </w:rPr>
-        <w:tab/>
+        <w:t xml:space="preserve">U</w:t>
+      </w:r>
+      <w:r>
+        <w:rPr>
+          <w:rFonts w:ascii="Arial" w:cs="Arial" w:eastAsia="Arial" w:hAnsi="Arial"/>
+          <w:sz w:val="22"/>
+          <w:szCs w:val="22"/>
+          <w:rtl w:val="0"/>
+        </w:rPr>
+        <w:t xml:space="preserve">s</w:t>
+      </w:r>
+      <w:r>
+        <w:rPr>
+          <w:rFonts w:ascii="Arial" w:cs="Arial" w:eastAsia="Arial" w:hAnsi="Arial"/>
+          <w:b w:val="0"/>
+          <w:sz w:val="22"/>
+          <w:szCs w:val="22"/>
+          <w:vertAlign w:val="baseline"/>
+          <w:rtl w:val="0"/>
+        </w:rPr>
+        <w:t xml:space="preserve">er Classes and Characteristics</w:t>
       </w:r>
     </w:p>
     <w:p>
@@ -539,35 +672,151 @@
         <w:tabs>
           <w:tab w:val="left" w:pos="720"/>
         </w:tabs>
-        <w:spacing w:after="0" w:before="0" w:line="240" w:lineRule="auto"/>
+        <w:spacing w:after="0" w:before="0" w:line="276" w:lineRule="auto"/>
         <w:ind w:left="270" w:firstLine="0"/>
         <w:contextualSpacing w:val="0"/>
         <w:jc w:val="both"/>
       </w:pPr>
       <w:r>
         <w:rPr>
-          <w:rFonts w:ascii="Times New Roman" w:cs="Times New Roman" w:eastAsia="Times New Roman" w:hAnsi="Times New Roman"/>
+          <w:rFonts w:ascii="Arial" w:cs="Arial" w:eastAsia="Arial" w:hAnsi="Arial"/>
+          <w:sz w:val="22"/>
+          <w:szCs w:val="22"/>
+          <w:rtl w:val="0"/>
+        </w:rPr>
+        <w:t xml:space="preserve">2.4   Operating Environment</w:t>
+      </w:r>
+    </w:p>
+    <w:p>
+      <w:pPr>
+        <w:tabs>
+          <w:tab w:val="left" w:pos="720"/>
+        </w:tabs>
+        <w:spacing w:after="0" w:before="0" w:line="276" w:lineRule="auto"/>
+        <w:ind w:left="270" w:firstLine="0"/>
+        <w:contextualSpacing w:val="0"/>
+        <w:jc w:val="both"/>
+      </w:pPr>
+      <w:r>
+        <w:rPr>
+          <w:rFonts w:ascii="Arial" w:cs="Arial" w:eastAsia="Arial" w:hAnsi="Arial"/>
+          <w:sz w:val="22"/>
+          <w:szCs w:val="22"/>
+          <w:rtl w:val="0"/>
+        </w:rPr>
+        <w:t xml:space="preserve">2.5   Design and Implementation Constraints</w:t>
+      </w:r>
+    </w:p>
+    <w:p>
+      <w:pPr>
+        <w:tabs>
+          <w:tab w:val="left" w:pos="720"/>
+        </w:tabs>
+        <w:spacing w:after="0" w:before="0" w:line="276" w:lineRule="auto"/>
+        <w:ind w:left="270" w:firstLine="0"/>
+        <w:contextualSpacing w:val="0"/>
+        <w:jc w:val="both"/>
+      </w:pPr>
+      <w:r>
+        <w:rPr>
+          <w:rFonts w:ascii="Arial" w:cs="Arial" w:eastAsia="Arial" w:hAnsi="Arial"/>
+          <w:sz w:val="22"/>
+          <w:szCs w:val="22"/>
+          <w:rtl w:val="0"/>
+        </w:rPr>
+        <w:t xml:space="preserve">2.6   Assumptions and Dependencies</w:t>
+      </w:r>
+    </w:p>
+    <w:p>
+      <w:pPr>
+        <w:tabs>
+          <w:tab w:val="left" w:pos="720"/>
+        </w:tabs>
+        <w:spacing w:after="0" w:before="0" w:line="276" w:lineRule="auto"/>
+        <w:ind w:left="270" w:firstLine="0"/>
+        <w:contextualSpacing w:val="0"/>
+        <w:jc w:val="both"/>
+      </w:pPr>
+      <w:r>
+        <w:rPr>
+          <w:rFonts w:ascii="Arial" w:cs="Arial" w:eastAsia="Arial" w:hAnsi="Arial"/>
+          <w:sz w:val="22"/>
+          <w:szCs w:val="22"/>
+          <w:rtl w:val="0"/>
+        </w:rPr>
+        <w:t xml:space="preserve">2.7   User Interfaces</w:t>
+      </w:r>
+    </w:p>
+    <w:p>
+      <w:pPr>
+        <w:tabs>
+          <w:tab w:val="left" w:pos="720"/>
+        </w:tabs>
+        <w:spacing w:after="0" w:before="0" w:line="276" w:lineRule="auto"/>
+        <w:ind w:left="270" w:firstLine="0"/>
+        <w:contextualSpacing w:val="0"/>
+        <w:jc w:val="both"/>
+      </w:pPr>
+      <w:r>
+        <w:rPr>
+          <w:rFonts w:ascii="Arial" w:cs="Arial" w:eastAsia="Arial" w:hAnsi="Arial"/>
+          <w:sz w:val="22"/>
+          <w:szCs w:val="22"/>
+          <w:rtl w:val="0"/>
+        </w:rPr>
+        <w:t xml:space="preserve">2.8   Software Interface</w:t>
+      </w:r>
+    </w:p>
+    <w:p>
+      <w:pPr>
+        <w:tabs>
+          <w:tab w:val="left" w:pos="720"/>
+        </w:tabs>
+        <w:spacing w:after="0" w:before="0" w:line="276" w:lineRule="auto"/>
+        <w:ind w:left="270" w:firstLine="0"/>
+        <w:contextualSpacing w:val="0"/>
+        <w:jc w:val="both"/>
+      </w:pPr>
+      <w:r>
+        <w:rPr>
+          <w:rFonts w:ascii="Arial" w:cs="Arial" w:eastAsia="Arial" w:hAnsi="Arial"/>
+          <w:sz w:val="22"/>
+          <w:szCs w:val="22"/>
+          <w:rtl w:val="0"/>
+        </w:rPr>
+        <w:t xml:space="preserve">2.9   Communication Interface</w:t>
+      </w:r>
+    </w:p>
+    <w:p>
+      <w:pPr>
+        <w:tabs>
+          <w:tab w:val="left" w:pos="720"/>
+        </w:tabs>
+        <w:spacing w:after="0" w:before="0" w:line="276" w:lineRule="auto"/>
+        <w:ind w:left="270" w:firstLine="0"/>
+        <w:contextualSpacing w:val="0"/>
+        <w:jc w:val="both"/>
+      </w:pPr>
+      <w:r>
+        <w:rPr>
+          <w:rFonts w:ascii="Arial" w:cs="Arial" w:eastAsia="Arial" w:hAnsi="Arial"/>
           <w:b w:val="0"/>
           <w:sz w:val="22"/>
           <w:szCs w:val="22"/>
           <w:vertAlign w:val="baseline"/>
           <w:rtl w:val="0"/>
         </w:rPr>
-        <w:t xml:space="preserve">1.5</w:t>
+        <w:t xml:space="preserve">2.10</w:t>
         <w:tab/>
       </w:r>
       <w:r>
         <w:rPr>
+          <w:rFonts w:ascii="Arial" w:cs="Arial" w:eastAsia="Arial" w:hAnsi="Arial"/>
           <w:sz w:val="22"/>
           <w:szCs w:val="22"/>
           <w:rtl w:val="0"/>
         </w:rPr>
-        <w:t xml:space="preserve">Product Functions</w:t>
-      </w:r>
-      <w:r>
-        <w:rPr>
-          <w:rtl w:val="0"/>
-        </w:rPr>
+        <w:t xml:space="preserve">System Feature 1</w:t>
       </w:r>
     </w:p>
     <w:p>
@@ -575,162 +824,15 @@
         <w:tabs>
           <w:tab w:val="left" w:pos="720"/>
         </w:tabs>
-        <w:spacing w:after="0" w:before="0" w:line="240" w:lineRule="auto"/>
+        <w:spacing w:after="0" w:before="0" w:line="276" w:lineRule="auto"/>
         <w:ind w:left="270" w:firstLine="0"/>
         <w:contextualSpacing w:val="0"/>
         <w:jc w:val="both"/>
       </w:pPr>
       <w:r>
         <w:rPr>
-          <w:sz w:val="22"/>
-          <w:szCs w:val="22"/>
-          <w:rtl w:val="0"/>
-        </w:rPr>
-        <w:t xml:space="preserve">1.6   </w:t>
-      </w:r>
-      <w:r>
-        <w:rPr>
-          <w:rFonts w:ascii="Times New Roman" w:cs="Times New Roman" w:eastAsia="Times New Roman" w:hAnsi="Times New Roman"/>
-          <w:b w:val="0"/>
-          <w:sz w:val="22"/>
-          <w:szCs w:val="22"/>
-          <w:vertAlign w:val="baseline"/>
-          <w:rtl w:val="0"/>
-        </w:rPr>
-        <w:t xml:space="preserve">U</w:t>
-      </w:r>
-      <w:r>
-        <w:rPr>
-          <w:sz w:val="22"/>
-          <w:szCs w:val="22"/>
-          <w:rtl w:val="0"/>
-        </w:rPr>
-        <w:t xml:space="preserve">s</w:t>
-      </w:r>
-      <w:r>
-        <w:rPr>
-          <w:rFonts w:ascii="Times New Roman" w:cs="Times New Roman" w:eastAsia="Times New Roman" w:hAnsi="Times New Roman"/>
-          <w:b w:val="0"/>
-          <w:sz w:val="22"/>
-          <w:szCs w:val="22"/>
-          <w:vertAlign w:val="baseline"/>
-          <w:rtl w:val="0"/>
-        </w:rPr>
-        <w:t xml:space="preserve">er Classes and Characteristics</w:t>
-      </w:r>
-    </w:p>
-    <w:p>
-      <w:pPr>
-        <w:tabs>
-          <w:tab w:val="left" w:pos="720"/>
-        </w:tabs>
-        <w:spacing w:after="0" w:before="0" w:line="240" w:lineRule="auto"/>
-        <w:ind w:left="270" w:firstLine="0"/>
-        <w:contextualSpacing w:val="0"/>
-        <w:jc w:val="both"/>
-      </w:pPr>
-      <w:r>
-        <w:rPr>
-          <w:sz w:val="22"/>
-          <w:szCs w:val="22"/>
-          <w:rtl w:val="0"/>
-        </w:rPr>
-        <w:t xml:space="preserve">1.7   Operating Environment</w:t>
-      </w:r>
-    </w:p>
-    <w:p>
-      <w:pPr>
-        <w:tabs>
-          <w:tab w:val="left" w:pos="720"/>
-        </w:tabs>
-        <w:spacing w:after="0" w:before="0" w:line="240" w:lineRule="auto"/>
-        <w:ind w:left="270" w:firstLine="0"/>
-        <w:contextualSpacing w:val="0"/>
-        <w:jc w:val="both"/>
-      </w:pPr>
-      <w:r>
-        <w:rPr>
-          <w:sz w:val="22"/>
-          <w:szCs w:val="22"/>
-          <w:rtl w:val="0"/>
-        </w:rPr>
-        <w:t xml:space="preserve">1.8   Design and Implementation Constraints</w:t>
-      </w:r>
-    </w:p>
-    <w:p>
-      <w:pPr>
-        <w:tabs>
-          <w:tab w:val="left" w:pos="720"/>
-        </w:tabs>
-        <w:spacing w:after="0" w:before="0" w:line="240" w:lineRule="auto"/>
-        <w:ind w:left="270" w:firstLine="0"/>
-        <w:contextualSpacing w:val="0"/>
-        <w:jc w:val="both"/>
-      </w:pPr>
-      <w:r>
-        <w:rPr>
-          <w:sz w:val="22"/>
-          <w:szCs w:val="22"/>
-          <w:rtl w:val="0"/>
-        </w:rPr>
-        <w:t xml:space="preserve">1.9   Assumptions and Dependencies</w:t>
-      </w:r>
-    </w:p>
-    <w:p>
-      <w:pPr>
-        <w:tabs>
-          <w:tab w:val="left" w:pos="720"/>
-        </w:tabs>
-        <w:spacing w:after="0" w:before="0" w:line="240" w:lineRule="auto"/>
-        <w:ind w:left="270" w:firstLine="0"/>
-        <w:contextualSpacing w:val="0"/>
-        <w:jc w:val="both"/>
-      </w:pPr>
-      <w:r>
-        <w:rPr>
-          <w:sz w:val="22"/>
-          <w:szCs w:val="22"/>
-          <w:rtl w:val="0"/>
-        </w:rPr>
-        <w:t xml:space="preserve">1.10  User Interfaces</w:t>
-      </w:r>
-    </w:p>
-    <w:p>
-      <w:pPr>
-        <w:tabs>
-          <w:tab w:val="left" w:pos="720"/>
-        </w:tabs>
-        <w:spacing w:after="0" w:before="0" w:line="240" w:lineRule="auto"/>
-        <w:ind w:left="270" w:firstLine="0"/>
-        <w:contextualSpacing w:val="0"/>
-        <w:jc w:val="both"/>
-      </w:pPr>
-      <w:r>
-        <w:rPr>
-          <w:sz w:val="22"/>
-          <w:szCs w:val="22"/>
-          <w:rtl w:val="0"/>
-        </w:rPr>
-        <w:t xml:space="preserve">1.11  Software Interface</w:t>
-      </w:r>
-    </w:p>
-    <w:p>
-      <w:pPr>
-        <w:tabs>
-          <w:tab w:val="left" w:pos="720"/>
-        </w:tabs>
-        <w:spacing w:after="0" w:before="0" w:line="240" w:lineRule="auto"/>
-        <w:ind w:left="270" w:firstLine="0"/>
-        <w:contextualSpacing w:val="0"/>
-        <w:jc w:val="both"/>
-      </w:pPr>
-      <w:r>
-        <w:rPr>
-          <w:sz w:val="22"/>
-          <w:szCs w:val="22"/>
-          <w:rtl w:val="0"/>
-        </w:rPr>
-        <w:t xml:space="preserve">1.12  Communication Interface</w:t>
+          <w:rtl w:val="0"/>
+        </w:rPr>
       </w:r>
     </w:p>
     <w:p>
@@ -739,39 +841,41 @@
           <w:tab w:val="left" w:pos="360"/>
           <w:tab w:val="right" w:pos="9360"/>
         </w:tabs>
-        <w:spacing w:after="0" w:before="60" w:line="240" w:lineRule="auto"/>
+        <w:spacing w:after="0" w:before="60" w:line="276" w:lineRule="auto"/>
         <w:ind w:left="360" w:hanging="360"/>
         <w:contextualSpacing w:val="0"/>
         <w:jc w:val="both"/>
       </w:pPr>
       <w:r>
         <w:rPr>
-          <w:rFonts w:ascii="Times New Roman" w:cs="Times New Roman" w:eastAsia="Times New Roman" w:hAnsi="Times New Roman"/>
+          <w:rFonts w:ascii="Arial" w:cs="Arial" w:eastAsia="Arial" w:hAnsi="Arial"/>
           <w:b w:val="1"/>
           <w:sz w:val="24"/>
           <w:szCs w:val="24"/>
           <w:vertAlign w:val="baseline"/>
           <w:rtl w:val="0"/>
         </w:rPr>
-        <w:t xml:space="preserve">2.</w:t>
+        <w:t xml:space="preserve">3.</w:t>
         <w:tab/>
       </w:r>
       <w:r>
         <w:rPr>
+          <w:rFonts w:ascii="Arial" w:cs="Arial" w:eastAsia="Arial" w:hAnsi="Arial"/>
           <w:b w:val="1"/>
           <w:rtl w:val="0"/>
         </w:rPr>
-        <w:t xml:space="preserve">System Features</w:t>
-      </w:r>
-      <w:r>
-        <w:rPr>
-          <w:rFonts w:ascii="Times New Roman" w:cs="Times New Roman" w:eastAsia="Times New Roman" w:hAnsi="Times New Roman"/>
+        <w:t xml:space="preserve">Other Nonfunctional</w:t>
+      </w:r>
+      <w:r>
+        <w:rPr>
+          <w:rFonts w:ascii="Arial" w:cs="Arial" w:eastAsia="Arial" w:hAnsi="Arial"/>
           <w:b w:val="1"/>
           <w:sz w:val="24"/>
           <w:szCs w:val="24"/>
           <w:vertAlign w:val="baseline"/>
           <w:rtl w:val="0"/>
         </w:rPr>
+        <w:t xml:space="preserve"> Requirements</w:t>
         <w:tab/>
       </w:r>
     </w:p>
@@ -780,31 +884,83 @@
         <w:tabs>
           <w:tab w:val="left" w:pos="720"/>
         </w:tabs>
-        <w:spacing w:after="0" w:before="0" w:line="240" w:lineRule="auto"/>
+        <w:spacing w:after="0" w:before="0" w:line="276" w:lineRule="auto"/>
         <w:ind w:left="270" w:firstLine="0"/>
         <w:contextualSpacing w:val="0"/>
         <w:jc w:val="both"/>
       </w:pPr>
       <w:r>
         <w:rPr>
-          <w:rFonts w:ascii="Times New Roman" w:cs="Times New Roman" w:eastAsia="Times New Roman" w:hAnsi="Times New Roman"/>
+          <w:rFonts w:ascii="Arial" w:cs="Arial" w:eastAsia="Arial" w:hAnsi="Arial"/>
           <w:b w:val="0"/>
           <w:sz w:val="22"/>
           <w:szCs w:val="22"/>
           <w:vertAlign w:val="baseline"/>
           <w:rtl w:val="0"/>
         </w:rPr>
-        <w:t xml:space="preserve">2.1</w:t>
+        <w:t xml:space="preserve">3.1</w:t>
         <w:tab/>
       </w:r>
       <w:r>
         <w:rPr>
+          <w:rFonts w:ascii="Arial" w:cs="Arial" w:eastAsia="Arial" w:hAnsi="Arial"/>
           <w:sz w:val="22"/>
           <w:szCs w:val="22"/>
           <w:rtl w:val="0"/>
         </w:rPr>
-        <w:t xml:space="preserve">System Feature 1</w:t>
-      </w:r>
+        <w:t xml:space="preserve">Performance Requirements</w:t>
+      </w:r>
+    </w:p>
+    <w:p>
+      <w:pPr>
+        <w:tabs>
+          <w:tab w:val="left" w:pos="720"/>
+        </w:tabs>
+        <w:spacing w:after="0" w:before="0" w:line="276" w:lineRule="auto"/>
+        <w:ind w:left="270" w:firstLine="0"/>
+        <w:contextualSpacing w:val="0"/>
+        <w:jc w:val="both"/>
+      </w:pPr>
+      <w:r>
+        <w:rPr>
+          <w:rFonts w:ascii="Arial" w:cs="Arial" w:eastAsia="Arial" w:hAnsi="Arial"/>
+          <w:sz w:val="22"/>
+          <w:szCs w:val="22"/>
+          <w:rtl w:val="0"/>
+        </w:rPr>
+        <w:t xml:space="preserve">3.2   Security Requirements</w:t>
+      </w:r>
+    </w:p>
+    <w:p>
+      <w:pPr>
+        <w:tabs>
+          <w:tab w:val="left" w:pos="720"/>
+        </w:tabs>
+        <w:spacing w:after="0" w:before="0" w:line="276" w:lineRule="auto"/>
+        <w:ind w:left="270" w:firstLine="0"/>
+        <w:contextualSpacing w:val="0"/>
+        <w:jc w:val="both"/>
+      </w:pPr>
+      <w:r>
+        <w:rPr>
+          <w:rFonts w:ascii="Arial" w:cs="Arial" w:eastAsia="Arial" w:hAnsi="Arial"/>
+          <w:sz w:val="22"/>
+          <w:szCs w:val="22"/>
+          <w:rtl w:val="0"/>
+        </w:rPr>
+        <w:t xml:space="preserve">3.3   Software Quality Attributes</w:t>
+      </w:r>
+    </w:p>
+    <w:p>
+      <w:pPr>
+        <w:tabs>
+          <w:tab w:val="left" w:pos="720"/>
+        </w:tabs>
+        <w:spacing w:after="0" w:before="0" w:line="276" w:lineRule="auto"/>
+        <w:ind w:left="270" w:firstLine="0"/>
+        <w:contextualSpacing w:val="0"/>
+        <w:jc w:val="both"/>
+      </w:pPr>
       <w:r>
         <w:rPr>
           <w:rtl w:val="0"/>
@@ -817,134 +973,53 @@
           <w:tab w:val="left" w:pos="360"/>
           <w:tab w:val="right" w:pos="9360"/>
         </w:tabs>
-        <w:spacing w:after="0" w:before="60" w:line="240" w:lineRule="auto"/>
+        <w:spacing w:after="0" w:before="60" w:line="276" w:lineRule="auto"/>
         <w:ind w:left="360" w:hanging="360"/>
         <w:contextualSpacing w:val="0"/>
         <w:jc w:val="both"/>
       </w:pPr>
       <w:r>
         <w:rPr>
-          <w:rFonts w:ascii="Times New Roman" w:cs="Times New Roman" w:eastAsia="Times New Roman" w:hAnsi="Times New Roman"/>
+          <w:rFonts w:ascii="Arial" w:cs="Arial" w:eastAsia="Arial" w:hAnsi="Arial"/>
+          <w:b w:val="1"/>
+          <w:rtl w:val="0"/>
+        </w:rPr>
+        <w:t xml:space="preserve">4</w:t>
+      </w:r>
+      <w:r>
+        <w:rPr>
+          <w:rFonts w:ascii="Arial" w:cs="Arial" w:eastAsia="Arial" w:hAnsi="Arial"/>
           <w:b w:val="1"/>
           <w:sz w:val="24"/>
           <w:szCs w:val="24"/>
           <w:vertAlign w:val="baseline"/>
           <w:rtl w:val="0"/>
         </w:rPr>
-        <w:t xml:space="preserve">3.</w:t>
+        <w:t xml:space="preserve">.</w:t>
         <w:tab/>
-      </w:r>
-      <w:r>
-        <w:rPr>
-          <w:b w:val="1"/>
-          <w:rtl w:val="0"/>
-        </w:rPr>
-        <w:t xml:space="preserve">Other Nonfunctional</w:t>
-      </w:r>
-      <w:r>
-        <w:rPr>
-          <w:rFonts w:ascii="Times New Roman" w:cs="Times New Roman" w:eastAsia="Times New Roman" w:hAnsi="Times New Roman"/>
+        <w:t xml:space="preserve">Other Nonfunctional Requirements</w:t>
+      </w:r>
+      <w:r>
+        <w:rPr>
+          <w:rFonts w:ascii="Arial" w:cs="Arial" w:eastAsia="Arial" w:hAnsi="Arial"/>
+          <w:b w:val="0"/>
+          <w:sz w:val="22"/>
+          <w:szCs w:val="22"/>
+          <w:vertAlign w:val="baseline"/>
+          <w:rtl w:val="0"/>
+        </w:rPr>
+        <w:tab/>
+      </w:r>
+      <w:r>
+        <w:rPr>
+          <w:rFonts w:ascii="Arial" w:cs="Arial" w:eastAsia="Arial" w:hAnsi="Arial"/>
           <w:b w:val="1"/>
           <w:sz w:val="24"/>
           <w:szCs w:val="24"/>
           <w:vertAlign w:val="baseline"/>
           <w:rtl w:val="0"/>
         </w:rPr>
-        <w:t xml:space="preserve"> Requirements</w:t>
         <w:tab/>
-      </w:r>
-    </w:p>
-    <w:p>
-      <w:pPr>
-        <w:tabs>
-          <w:tab w:val="left" w:pos="720"/>
-        </w:tabs>
-        <w:spacing w:after="0" w:before="0" w:line="240" w:lineRule="auto"/>
-        <w:ind w:left="270" w:firstLine="0"/>
-        <w:contextualSpacing w:val="0"/>
-        <w:jc w:val="both"/>
-      </w:pPr>
-      <w:r>
-        <w:rPr>
-          <w:rFonts w:ascii="Times New Roman" w:cs="Times New Roman" w:eastAsia="Times New Roman" w:hAnsi="Times New Roman"/>
-          <w:b w:val="0"/>
-          <w:sz w:val="22"/>
-          <w:szCs w:val="22"/>
-          <w:vertAlign w:val="baseline"/>
-          <w:rtl w:val="0"/>
-        </w:rPr>
-        <w:t xml:space="preserve">3.1</w:t>
-        <w:tab/>
-      </w:r>
-      <w:r>
-        <w:rPr>
-          <w:sz w:val="22"/>
-          <w:szCs w:val="22"/>
-          <w:rtl w:val="0"/>
-        </w:rPr>
-        <w:t xml:space="preserve">Performance Requirements</w:t>
-      </w:r>
-    </w:p>
-    <w:p>
-      <w:pPr>
-        <w:tabs>
-          <w:tab w:val="left" w:pos="720"/>
-        </w:tabs>
-        <w:spacing w:after="0" w:before="0" w:line="240" w:lineRule="auto"/>
-        <w:ind w:left="270" w:firstLine="0"/>
-        <w:contextualSpacing w:val="0"/>
-        <w:jc w:val="both"/>
-      </w:pPr>
-      <w:r>
-        <w:rPr>
-          <w:sz w:val="22"/>
-          <w:szCs w:val="22"/>
-          <w:rtl w:val="0"/>
-        </w:rPr>
-        <w:t xml:space="preserve">3.2   Safety Requirements</w:t>
-      </w:r>
-    </w:p>
-    <w:p>
-      <w:pPr>
-        <w:tabs>
-          <w:tab w:val="left" w:pos="720"/>
-        </w:tabs>
-        <w:spacing w:after="0" w:before="0" w:line="240" w:lineRule="auto"/>
-        <w:ind w:left="270" w:firstLine="0"/>
-        <w:contextualSpacing w:val="0"/>
-        <w:jc w:val="both"/>
-      </w:pPr>
-      <w:r>
-        <w:rPr>
-          <w:sz w:val="22"/>
-          <w:szCs w:val="22"/>
-          <w:rtl w:val="0"/>
-        </w:rPr>
-        <w:t xml:space="preserve">3.3   Security Requirements</w:t>
-      </w:r>
-    </w:p>
-    <w:p>
-      <w:pPr>
-        <w:tabs>
-          <w:tab w:val="left" w:pos="720"/>
-        </w:tabs>
-        <w:spacing w:after="0" w:before="0" w:line="240" w:lineRule="auto"/>
-        <w:ind w:left="270" w:firstLine="0"/>
-        <w:contextualSpacing w:val="0"/>
-        <w:jc w:val="both"/>
-      </w:pPr>
-      <w:r>
-        <w:rPr>
-          <w:sz w:val="22"/>
-          <w:szCs w:val="22"/>
-          <w:rtl w:val="0"/>
-        </w:rPr>
-        <w:t xml:space="preserve">3.4   Software Quality Attributes</w:t>
-      </w:r>
-      <w:r>
-        <w:rPr>
-          <w:rtl w:val="0"/>
-        </w:rPr>
       </w:r>
     </w:p>
     <w:p>
@@ -953,299 +1028,38 @@
           <w:tab w:val="left" w:pos="360"/>
           <w:tab w:val="right" w:pos="9360"/>
         </w:tabs>
-        <w:spacing w:after="0" w:before="60" w:line="240" w:lineRule="auto"/>
+        <w:spacing w:after="0" w:before="60" w:line="276" w:lineRule="auto"/>
         <w:ind w:left="360" w:hanging="360"/>
         <w:contextualSpacing w:val="0"/>
         <w:jc w:val="both"/>
       </w:pPr>
       <w:r>
         <w:rPr>
-          <w:rFonts w:ascii="Times New Roman" w:cs="Times New Roman" w:eastAsia="Times New Roman" w:hAnsi="Times New Roman"/>
+          <w:rFonts w:ascii="Arial" w:cs="Arial" w:eastAsia="Arial" w:hAnsi="Arial"/>
           <w:b w:val="1"/>
           <w:sz w:val="24"/>
           <w:szCs w:val="24"/>
           <w:vertAlign w:val="baseline"/>
           <w:rtl w:val="0"/>
         </w:rPr>
-        <w:t xml:space="preserve">4.</w:t>
-        <w:tab/>
-        <w:t xml:space="preserve">System Features</w:t>
-        <w:tab/>
-      </w:r>
-    </w:p>
-    <w:p>
-      <w:pPr>
-        <w:tabs>
-          <w:tab w:val="left" w:pos="720"/>
-        </w:tabs>
-        <w:spacing w:after="0" w:before="0" w:line="240" w:lineRule="auto"/>
-        <w:ind w:left="270" w:firstLine="0"/>
-        <w:contextualSpacing w:val="0"/>
-        <w:jc w:val="both"/>
-      </w:pPr>
-      <w:r>
-        <w:rPr>
-          <w:rFonts w:ascii="Times New Roman" w:cs="Times New Roman" w:eastAsia="Times New Roman" w:hAnsi="Times New Roman"/>
-          <w:b w:val="0"/>
-          <w:sz w:val="22"/>
-          <w:szCs w:val="22"/>
-          <w:vertAlign w:val="baseline"/>
-          <w:rtl w:val="0"/>
-        </w:rPr>
-        <w:t xml:space="preserve">4.1</w:t>
-        <w:tab/>
-        <w:t xml:space="preserve">System Feature 1</w:t>
-        <w:tab/>
-      </w:r>
-    </w:p>
-    <w:p>
-      <w:pPr>
-        <w:tabs>
-          <w:tab w:val="left" w:pos="360"/>
-          <w:tab w:val="right" w:pos="9360"/>
-        </w:tabs>
-        <w:spacing w:after="0" w:before="60" w:line="240" w:lineRule="auto"/>
-        <w:ind w:left="360" w:hanging="360"/>
-        <w:contextualSpacing w:val="0"/>
-        <w:jc w:val="both"/>
-      </w:pPr>
-      <w:r>
-        <w:rPr>
-          <w:rFonts w:ascii="Times New Roman" w:cs="Times New Roman" w:eastAsia="Times New Roman" w:hAnsi="Times New Roman"/>
-          <w:b w:val="1"/>
-          <w:sz w:val="24"/>
-          <w:szCs w:val="24"/>
-          <w:vertAlign w:val="baseline"/>
-          <w:rtl w:val="0"/>
-        </w:rPr>
-        <w:t xml:space="preserve">5.</w:t>
-        <w:tab/>
-        <w:t xml:space="preserve">Other Nonfunctional Requirements</w:t>
-        <w:tab/>
-      </w:r>
-    </w:p>
-    <w:p>
-      <w:pPr>
-        <w:tabs>
-          <w:tab w:val="left" w:pos="720"/>
-        </w:tabs>
-        <w:spacing w:after="0" w:before="0" w:line="240" w:lineRule="auto"/>
-        <w:ind w:left="270" w:firstLine="0"/>
-        <w:contextualSpacing w:val="0"/>
-        <w:jc w:val="both"/>
-      </w:pPr>
-      <w:r>
-        <w:rPr>
-          <w:rFonts w:ascii="Times New Roman" w:cs="Times New Roman" w:eastAsia="Times New Roman" w:hAnsi="Times New Roman"/>
-          <w:b w:val="0"/>
-          <w:sz w:val="22"/>
-          <w:szCs w:val="22"/>
-          <w:vertAlign w:val="baseline"/>
-          <w:rtl w:val="0"/>
-        </w:rPr>
-        <w:t xml:space="preserve">5.1</w:t>
-        <w:tab/>
-        <w:t xml:space="preserve">Performance Requirements</w:t>
-        <w:tab/>
-        <w:tab/>
-      </w:r>
-    </w:p>
-    <w:p>
-      <w:pPr>
-        <w:tabs>
-          <w:tab w:val="left" w:pos="720"/>
-        </w:tabs>
-        <w:spacing w:after="0" w:before="0" w:line="240" w:lineRule="auto"/>
-        <w:ind w:left="270" w:firstLine="0"/>
-        <w:contextualSpacing w:val="0"/>
-        <w:jc w:val="both"/>
-      </w:pPr>
-      <w:r>
-        <w:rPr>
-          <w:rFonts w:ascii="Times New Roman" w:cs="Times New Roman" w:eastAsia="Times New Roman" w:hAnsi="Times New Roman"/>
-          <w:b w:val="0"/>
-          <w:sz w:val="22"/>
-          <w:szCs w:val="22"/>
-          <w:vertAlign w:val="baseline"/>
-          <w:rtl w:val="0"/>
-        </w:rPr>
-        <w:t xml:space="preserve">5.</w:t>
-      </w:r>
-      <w:r>
-        <w:rPr>
-          <w:sz w:val="22"/>
-          <w:szCs w:val="22"/>
-          <w:rtl w:val="0"/>
-        </w:rPr>
-        <w:t xml:space="preserve">2</w:t>
-      </w:r>
-      <w:r>
-        <w:rPr>
-          <w:rFonts w:ascii="Times New Roman" w:cs="Times New Roman" w:eastAsia="Times New Roman" w:hAnsi="Times New Roman"/>
-          <w:b w:val="0"/>
-          <w:sz w:val="22"/>
-          <w:szCs w:val="22"/>
-          <w:vertAlign w:val="baseline"/>
-          <w:rtl w:val="0"/>
-        </w:rPr>
-        <w:tab/>
-        <w:t xml:space="preserve">Security Requirements</w:t>
-        <w:tab/>
-      </w:r>
-    </w:p>
-    <w:p>
-      <w:pPr>
-        <w:tabs>
-          <w:tab w:val="left" w:pos="720"/>
-        </w:tabs>
-        <w:spacing w:after="0" w:before="0" w:line="240" w:lineRule="auto"/>
-        <w:ind w:left="270" w:firstLine="0"/>
-        <w:contextualSpacing w:val="0"/>
-        <w:jc w:val="both"/>
-      </w:pPr>
-      <w:r>
-        <w:rPr>
-          <w:rFonts w:ascii="Times New Roman" w:cs="Times New Roman" w:eastAsia="Times New Roman" w:hAnsi="Times New Roman"/>
-          <w:b w:val="0"/>
-          <w:sz w:val="22"/>
-          <w:szCs w:val="22"/>
-          <w:vertAlign w:val="baseline"/>
-          <w:rtl w:val="0"/>
-        </w:rPr>
-        <w:t xml:space="preserve">5.</w:t>
-      </w:r>
-      <w:r>
-        <w:rPr>
-          <w:sz w:val="22"/>
-          <w:szCs w:val="22"/>
-          <w:rtl w:val="0"/>
-        </w:rPr>
-        <w:t xml:space="preserve">3</w:t>
-      </w:r>
-      <w:r>
-        <w:rPr>
-          <w:rFonts w:ascii="Times New Roman" w:cs="Times New Roman" w:eastAsia="Times New Roman" w:hAnsi="Times New Roman"/>
-          <w:b w:val="0"/>
-          <w:sz w:val="22"/>
-          <w:szCs w:val="22"/>
-          <w:vertAlign w:val="baseline"/>
-          <w:rtl w:val="0"/>
-        </w:rPr>
-        <w:tab/>
-        <w:t xml:space="preserve">Software Quality Attributes</w:t>
-        <w:tab/>
-      </w:r>
-    </w:p>
-    <w:p>
-      <w:pPr>
-        <w:tabs>
-          <w:tab w:val="left" w:pos="360"/>
-          <w:tab w:val="right" w:pos="9360"/>
-        </w:tabs>
-        <w:spacing w:after="0" w:before="60" w:line="240" w:lineRule="auto"/>
-        <w:ind w:left="360" w:hanging="360"/>
-        <w:contextualSpacing w:val="0"/>
-        <w:jc w:val="both"/>
-      </w:pPr>
-      <w:r>
-        <w:rPr>
-          <w:rFonts w:ascii="Times New Roman" w:cs="Times New Roman" w:eastAsia="Times New Roman" w:hAnsi="Times New Roman"/>
-          <w:b w:val="1"/>
-          <w:sz w:val="24"/>
-          <w:szCs w:val="24"/>
-          <w:vertAlign w:val="baseline"/>
-          <w:rtl w:val="0"/>
-        </w:rPr>
-        <w:t xml:space="preserve">6.</w:t>
-        <w:tab/>
-        <w:t xml:space="preserve">Other Requirements</w:t>
-        <w:tab/>
-      </w:r>
-    </w:p>
-    <w:p>
-      <w:pPr>
-        <w:tabs>
-          <w:tab w:val="left" w:pos="360"/>
-          <w:tab w:val="right" w:pos="9360"/>
-        </w:tabs>
-        <w:spacing w:after="0" w:before="60" w:line="240" w:lineRule="auto"/>
-        <w:ind w:left="360" w:hanging="360"/>
-        <w:contextualSpacing w:val="0"/>
-        <w:jc w:val="both"/>
-      </w:pPr>
-      <w:r>
-        <w:rPr>
-          <w:rFonts w:ascii="Times New Roman" w:cs="Times New Roman" w:eastAsia="Times New Roman" w:hAnsi="Times New Roman"/>
-          <w:b w:val="1"/>
-          <w:sz w:val="24"/>
-          <w:szCs w:val="24"/>
-          <w:vertAlign w:val="baseline"/>
-          <w:rtl w:val="0"/>
-        </w:rPr>
         <w:t xml:space="preserve">Appendix A: Glossary</w:t>
         <w:tab/>
       </w:r>
     </w:p>
     <w:p>
       <w:pPr>
-        <w:tabs>
-          <w:tab w:val="left" w:pos="360"/>
-          <w:tab w:val="right" w:pos="9360"/>
-        </w:tabs>
-        <w:spacing w:after="0" w:before="60" w:line="240" w:lineRule="auto"/>
-        <w:ind w:left="360" w:hanging="360"/>
-        <w:contextualSpacing w:val="0"/>
-        <w:jc w:val="both"/>
-      </w:pPr>
-      <w:r>
-        <w:rPr>
-          <w:rFonts w:ascii="Times New Roman" w:cs="Times New Roman" w:eastAsia="Times New Roman" w:hAnsi="Times New Roman"/>
-          <w:b w:val="1"/>
-          <w:sz w:val="24"/>
-          <w:szCs w:val="24"/>
-          <w:vertAlign w:val="baseline"/>
-          <w:rtl w:val="0"/>
-        </w:rPr>
-        <w:t xml:space="preserve">Appendix B: Analysis Models</w:t>
-        <w:tab/>
-      </w:r>
-    </w:p>
-    <w:p>
-      <w:pPr>
-        <w:tabs>
-          <w:tab w:val="left" w:pos="360"/>
-          <w:tab w:val="right" w:pos="9360"/>
-        </w:tabs>
-        <w:spacing w:after="0" w:before="60" w:line="240" w:lineRule="auto"/>
-        <w:ind w:left="360" w:hanging="360"/>
-        <w:contextualSpacing w:val="0"/>
-        <w:jc w:val="both"/>
-      </w:pPr>
-      <w:r>
-        <w:rPr>
-          <w:rFonts w:ascii="Times New Roman" w:cs="Times New Roman" w:eastAsia="Times New Roman" w:hAnsi="Times New Roman"/>
-          <w:b w:val="1"/>
-          <w:sz w:val="24"/>
-          <w:szCs w:val="24"/>
-          <w:vertAlign w:val="baseline"/>
-          <w:rtl w:val="0"/>
-        </w:rPr>
-        <w:t xml:space="preserve">Appendix C: To Be Determined List</w:t>
-        <w:tab/>
-      </w:r>
-    </w:p>
-    <w:p>
-      <w:pPr>
-        <w:contextualSpacing w:val="0"/>
-      </w:pPr>
-      <w:r>
-        <w:rPr>
-          <w:rtl w:val="0"/>
-        </w:rPr>
-      </w:r>
-    </w:p>
-    <w:p>
-      <w:pPr>
+        <w:spacing w:line="276" w:lineRule="auto"/>
+        <w:contextualSpacing w:val="0"/>
+      </w:pPr>
+      <w:r>
+        <w:rPr>
+          <w:rtl w:val="0"/>
+        </w:rPr>
+      </w:r>
+    </w:p>
+    <w:p>
+      <w:pPr>
+        <w:spacing w:line="276" w:lineRule="auto"/>
         <w:contextualSpacing w:val="0"/>
       </w:pPr>
       <w:bookmarkStart w:colFirst="0" w:colLast="0" w:name="h.30j0zll" w:id="1"/>
@@ -1260,12 +1074,12 @@
       <w:pPr>
         <w:keepNext w:val="1"/>
         <w:keepLines w:val="1"/>
-        <w:spacing w:after="240" w:before="120" w:line="240" w:lineRule="auto"/>
-        <w:contextualSpacing w:val="0"/>
-      </w:pPr>
-      <w:r>
-        <w:rPr>
-          <w:rFonts w:ascii="Times New Roman" w:cs="Times New Roman" w:eastAsia="Times New Roman" w:hAnsi="Times New Roman"/>
+        <w:spacing w:after="240" w:before="120" w:line="276" w:lineRule="auto"/>
+        <w:contextualSpacing w:val="0"/>
+      </w:pPr>
+      <w:r>
+        <w:rPr>
+          <w:rFonts w:ascii="Arial" w:cs="Arial" w:eastAsia="Arial" w:hAnsi="Arial"/>
           <w:b w:val="1"/>
           <w:sz w:val="36"/>
           <w:szCs w:val="36"/>
@@ -1317,11 +1131,12 @@
           </w:tcPr>
           <w:p>
             <w:pPr>
-              <w:spacing w:after="40" w:before="40" w:lineRule="auto"/>
+              <w:spacing w:after="40" w:before="40" w:line="276" w:lineRule="auto"/>
               <w:contextualSpacing w:val="0"/>
             </w:pPr>
             <w:r>
               <w:rPr>
+                <w:rFonts w:ascii="Arial" w:cs="Arial" w:eastAsia="Arial" w:hAnsi="Arial"/>
                 <w:b w:val="1"/>
                 <w:vertAlign w:val="baseline"/>
                 <w:rtl w:val="0"/>
@@ -1344,11 +1159,12 @@
           </w:tcPr>
           <w:p>
             <w:pPr>
-              <w:spacing w:after="40" w:before="40" w:lineRule="auto"/>
+              <w:spacing w:after="40" w:before="40" w:line="276" w:lineRule="auto"/>
               <w:contextualSpacing w:val="0"/>
             </w:pPr>
             <w:r>
               <w:rPr>
+                <w:rFonts w:ascii="Arial" w:cs="Arial" w:eastAsia="Arial" w:hAnsi="Arial"/>
                 <w:b w:val="1"/>
                 <w:vertAlign w:val="baseline"/>
                 <w:rtl w:val="0"/>
@@ -1371,11 +1187,12 @@
           </w:tcPr>
           <w:p>
             <w:pPr>
-              <w:spacing w:after="40" w:before="40" w:lineRule="auto"/>
+              <w:spacing w:after="40" w:before="40" w:line="276" w:lineRule="auto"/>
               <w:contextualSpacing w:val="0"/>
             </w:pPr>
             <w:r>
               <w:rPr>
+                <w:rFonts w:ascii="Arial" w:cs="Arial" w:eastAsia="Arial" w:hAnsi="Arial"/>
                 <w:b w:val="1"/>
                 <w:vertAlign w:val="baseline"/>
                 <w:rtl w:val="0"/>
@@ -1398,11 +1215,12 @@
           </w:tcPr>
           <w:p>
             <w:pPr>
-              <w:spacing w:after="40" w:before="40" w:lineRule="auto"/>
+              <w:spacing w:after="40" w:before="40" w:line="276" w:lineRule="auto"/>
               <w:contextualSpacing w:val="0"/>
             </w:pPr>
             <w:r>
               <w:rPr>
+                <w:rFonts w:ascii="Arial" w:cs="Arial" w:eastAsia="Arial" w:hAnsi="Arial"/>
                 <w:b w:val="1"/>
                 <w:vertAlign w:val="baseline"/>
                 <w:rtl w:val="0"/>
@@ -1426,11 +1244,12 @@
           </w:tcPr>
           <w:p>
             <w:pPr>
-              <w:spacing w:after="40" w:before="40" w:lineRule="auto"/>
+              <w:spacing w:after="40" w:before="40" w:line="276" w:lineRule="auto"/>
               <w:contextualSpacing w:val="0"/>
             </w:pPr>
             <w:r>
               <w:rPr>
+                <w:rFonts w:ascii="Arial" w:cs="Arial" w:eastAsia="Arial" w:hAnsi="Arial"/>
                 <w:rtl w:val="0"/>
               </w:rPr>
               <w:t xml:space="preserve">SRS</w:t>
@@ -1450,11 +1269,12 @@
           </w:tcPr>
           <w:p>
             <w:pPr>
-              <w:spacing w:after="40" w:before="40" w:lineRule="auto"/>
+              <w:spacing w:after="40" w:before="40" w:line="276" w:lineRule="auto"/>
               <w:contextualSpacing w:val="0"/>
             </w:pPr>
             <w:r>
               <w:rPr>
+                <w:rFonts w:ascii="Arial" w:cs="Arial" w:eastAsia="Arial" w:hAnsi="Arial"/>
                 <w:rtl w:val="0"/>
               </w:rPr>
               <w:t xml:space="preserve">10/19/2015</w:t>
@@ -1474,11 +1294,12 @@
           </w:tcPr>
           <w:p>
             <w:pPr>
-              <w:spacing w:after="40" w:before="40" w:lineRule="auto"/>
+              <w:spacing w:after="40" w:before="40" w:line="276" w:lineRule="auto"/>
               <w:contextualSpacing w:val="0"/>
             </w:pPr>
             <w:r>
               <w:rPr>
+                <w:rFonts w:ascii="Arial" w:cs="Arial" w:eastAsia="Arial" w:hAnsi="Arial"/>
                 <w:rtl w:val="0"/>
               </w:rPr>
               <w:t xml:space="preserve">Baseline</w:t>
@@ -1498,11 +1319,12 @@
           </w:tcPr>
           <w:p>
             <w:pPr>
-              <w:spacing w:after="40" w:before="40" w:lineRule="auto"/>
+              <w:spacing w:after="40" w:before="40" w:line="276" w:lineRule="auto"/>
               <w:contextualSpacing w:val="0"/>
             </w:pPr>
             <w:r>
               <w:rPr>
+                <w:rFonts w:ascii="Arial" w:cs="Arial" w:eastAsia="Arial" w:hAnsi="Arial"/>
                 <w:rtl w:val="0"/>
               </w:rPr>
               <w:t xml:space="preserve">1.0</w:t>
@@ -1524,11 +1346,12 @@
           </w:tcPr>
           <w:p>
             <w:pPr>
-              <w:spacing w:after="40" w:before="40" w:lineRule="auto"/>
+              <w:spacing w:after="40" w:before="40" w:line="276" w:lineRule="auto"/>
               <w:contextualSpacing w:val="0"/>
             </w:pPr>
             <w:r>
               <w:rPr>
+                <w:rFonts w:ascii="Arial" w:cs="Arial" w:eastAsia="Arial" w:hAnsi="Arial"/>
                 <w:rtl w:val="0"/>
               </w:rPr>
               <w:t xml:space="preserve">SRS</w:t>
@@ -1548,11 +1371,12 @@
           </w:tcPr>
           <w:p>
             <w:pPr>
-              <w:spacing w:after="40" w:before="40" w:lineRule="auto"/>
+              <w:spacing w:after="40" w:before="40" w:line="276" w:lineRule="auto"/>
               <w:contextualSpacing w:val="0"/>
             </w:pPr>
             <w:r>
               <w:rPr>
+                <w:rFonts w:ascii="Arial" w:cs="Arial" w:eastAsia="Arial" w:hAnsi="Arial"/>
                 <w:rtl w:val="0"/>
               </w:rPr>
               <w:t xml:space="preserve">11/19/2015</w:t>
@@ -1572,11 +1396,12 @@
           </w:tcPr>
           <w:p>
             <w:pPr>
-              <w:spacing w:after="40" w:before="40" w:lineRule="auto"/>
+              <w:spacing w:after="40" w:before="40" w:line="276" w:lineRule="auto"/>
               <w:contextualSpacing w:val="0"/>
             </w:pPr>
             <w:r>
               <w:rPr>
+                <w:rFonts w:ascii="Arial" w:cs="Arial" w:eastAsia="Arial" w:hAnsi="Arial"/>
                 <w:rtl w:val="0"/>
               </w:rPr>
               <w:t xml:space="preserve">Final modifications after integration</w:t>
@@ -1596,11 +1421,12 @@
           </w:tcPr>
           <w:p>
             <w:pPr>
-              <w:spacing w:after="40" w:before="40" w:lineRule="auto"/>
+              <w:spacing w:after="40" w:before="40" w:line="276" w:lineRule="auto"/>
               <w:contextualSpacing w:val="0"/>
             </w:pPr>
             <w:r>
               <w:rPr>
+                <w:rFonts w:ascii="Arial" w:cs="Arial" w:eastAsia="Arial" w:hAnsi="Arial"/>
                 <w:rtl w:val="0"/>
               </w:rPr>
               <w:t xml:space="preserve">2.0</w:t>
@@ -1621,18 +1447,23 @@
           <w:ilvl w:val="0"/>
           <w:numId w:val="9"/>
         </w:numPr>
-        <w:rPr/>
+        <w:spacing w:line="276" w:lineRule="auto"/>
+        <w:rPr>
+          <w:rFonts w:ascii="Arial" w:cs="Arial" w:eastAsia="Arial" w:hAnsi="Arial"/>
+        </w:rPr>
       </w:pPr>
       <w:bookmarkStart w:colFirst="0" w:colLast="0" w:name="h.1fob9te" w:id="2"/>
       <w:bookmarkEnd w:id="2"/>
       <w:r>
         <w:rPr>
+          <w:rFonts w:ascii="Arial" w:cs="Arial" w:eastAsia="Arial" w:hAnsi="Arial"/>
           <w:rtl w:val="0"/>
         </w:rPr>
         <w:t xml:space="preserve">I</w:t>
       </w:r>
       <w:r>
         <w:rPr>
+          <w:rFonts w:ascii="Arial" w:cs="Arial" w:eastAsia="Arial" w:hAnsi="Arial"/>
           <w:b w:val="1"/>
           <w:vertAlign w:val="baseline"/>
           <w:rtl w:val="0"/>
@@ -1652,12 +1483,16 @@
           <w:ilvl w:val="1"/>
           <w:numId w:val="9"/>
         </w:numPr>
-        <w:rPr/>
+        <w:spacing w:line="276" w:lineRule="auto"/>
+        <w:rPr>
+          <w:rFonts w:ascii="Arial" w:cs="Arial" w:eastAsia="Arial" w:hAnsi="Arial"/>
+        </w:rPr>
       </w:pPr>
       <w:bookmarkStart w:colFirst="0" w:colLast="0" w:name="h.3znysh7" w:id="3"/>
       <w:bookmarkEnd w:id="3"/>
       <w:r>
         <w:rPr>
+          <w:rFonts w:ascii="Arial" w:cs="Arial" w:eastAsia="Arial" w:hAnsi="Arial"/>
           <w:b w:val="1"/>
           <w:vertAlign w:val="baseline"/>
           <w:rtl w:val="0"/>
@@ -1672,7 +1507,7 @@
     </w:p>
     <w:p>
       <w:pPr>
-        <w:spacing w:after="0" w:before="0" w:line="240" w:lineRule="auto"/>
+        <w:spacing w:after="0" w:before="0" w:line="276" w:lineRule="auto"/>
         <w:contextualSpacing w:val="0"/>
       </w:pPr>
       <w:bookmarkStart w:colFirst="0" w:colLast="0" w:name="h.2et92p0" w:id="4"/>
@@ -1702,10 +1537,14 @@
           <w:ilvl w:val="1"/>
           <w:numId w:val="9"/>
         </w:numPr>
-        <w:rPr/>
-      </w:pPr>
-      <w:r>
-        <w:rPr>
+        <w:spacing w:line="276" w:lineRule="auto"/>
+        <w:rPr>
+          <w:rFonts w:ascii="Arial" w:cs="Arial" w:eastAsia="Arial" w:hAnsi="Arial"/>
+        </w:rPr>
+      </w:pPr>
+      <w:r>
+        <w:rPr>
+          <w:rFonts w:ascii="Arial" w:cs="Arial" w:eastAsia="Arial" w:hAnsi="Arial"/>
           <w:b w:val="1"/>
           <w:vertAlign w:val="baseline"/>
           <w:rtl w:val="0"/>
@@ -1720,7 +1559,7 @@
     </w:p>
     <w:p>
       <w:pPr>
-        <w:spacing w:after="0" w:before="0" w:line="240" w:lineRule="auto"/>
+        <w:spacing w:after="0" w:before="0" w:line="276" w:lineRule="auto"/>
         <w:contextualSpacing w:val="0"/>
       </w:pPr>
       <w:r>
@@ -1738,28 +1577,19 @@
     </w:p>
     <w:p>
       <w:pPr>
-        <w:spacing w:after="0" w:before="0" w:line="240" w:lineRule="auto"/>
-        <w:contextualSpacing w:val="0"/>
-      </w:pPr>
-      <w:bookmarkStart w:colFirst="0" w:colLast="0" w:name="h.tyjcwt" w:id="5"/>
-      <w:bookmarkEnd w:id="5"/>
-      <w:r>
-        <w:rPr>
-          <w:rtl w:val="0"/>
-        </w:rPr>
-      </w:r>
-    </w:p>
-    <w:p>
-      <w:pPr>
         <w:pStyle w:val="Heading2"/>
         <w:numPr>
           <w:ilvl w:val="1"/>
           <w:numId w:val="9"/>
         </w:numPr>
-        <w:rPr/>
-      </w:pPr>
-      <w:r>
-        <w:rPr>
+        <w:spacing w:line="276" w:lineRule="auto"/>
+        <w:rPr>
+          <w:rFonts w:ascii="Arial" w:cs="Arial" w:eastAsia="Arial" w:hAnsi="Arial"/>
+        </w:rPr>
+      </w:pPr>
+      <w:r>
+        <w:rPr>
+          <w:rFonts w:ascii="Arial" w:cs="Arial" w:eastAsia="Arial" w:hAnsi="Arial"/>
           <w:b w:val="1"/>
           <w:vertAlign w:val="baseline"/>
           <w:rtl w:val="0"/>
@@ -1774,6 +1604,7 @@
     </w:p>
     <w:p>
       <w:pPr>
+        <w:spacing w:line="276" w:lineRule="auto"/>
         <w:contextualSpacing w:val="0"/>
       </w:pPr>
       <w:r>
@@ -1783,6 +1614,32 @@
           <w:rtl w:val="0"/>
         </w:rPr>
         <w:t xml:space="preserve">IEEE recommended practice for SRS, IEEE Std 830 -1998.</w:t>
+      </w:r>
+    </w:p>
+    <w:p>
+      <w:pPr>
+        <w:pStyle w:val="Heading1"/>
+        <w:numPr>
+          <w:ilvl w:val="0"/>
+          <w:numId w:val="9"/>
+        </w:numPr>
+        <w:spacing w:line="276" w:lineRule="auto"/>
+        <w:contextualSpacing w:val="1"/>
+        <w:rPr>
+          <w:rFonts w:ascii="Arial" w:cs="Arial" w:eastAsia="Arial" w:hAnsi="Arial"/>
+          <w:b w:val="1"/>
+          <w:sz w:val="36"/>
+          <w:szCs w:val="36"/>
+        </w:rPr>
+      </w:pPr>
+      <w:bookmarkStart w:colFirst="0" w:colLast="0" w:name="h.q3g7nxa8vx5h" w:id="5"/>
+      <w:bookmarkEnd w:id="5"/>
+      <w:r>
+        <w:rPr>
+          <w:rFonts w:ascii="Arial" w:cs="Arial" w:eastAsia="Arial" w:hAnsi="Arial"/>
+          <w:rtl w:val="0"/>
+        </w:rPr>
+        <w:t xml:space="preserve">System Features</w:t>
       </w:r>
       <w:r>
         <w:rPr>
@@ -1797,10 +1654,14 @@
           <w:ilvl w:val="1"/>
           <w:numId w:val="9"/>
         </w:numPr>
-        <w:rPr/>
-      </w:pPr>
-      <w:r>
-        <w:rPr>
+        <w:spacing w:line="276" w:lineRule="auto"/>
+        <w:rPr>
+          <w:rFonts w:ascii="Arial" w:cs="Arial" w:eastAsia="Arial" w:hAnsi="Arial"/>
+        </w:rPr>
+      </w:pPr>
+      <w:r>
+        <w:rPr>
+          <w:rFonts w:ascii="Arial" w:cs="Arial" w:eastAsia="Arial" w:hAnsi="Arial"/>
           <w:b w:val="1"/>
           <w:vertAlign w:val="baseline"/>
           <w:rtl w:val="0"/>
@@ -1815,6 +1676,7 @@
     </w:p>
     <w:p>
       <w:pPr>
+        <w:spacing w:line="276" w:lineRule="auto"/>
         <w:contextualSpacing w:val="0"/>
       </w:pPr>
       <w:r>
@@ -1852,11 +1714,11 @@
           <w:ilvl w:val="0"/>
           <w:numId w:val="7"/>
         </w:numPr>
+        <w:spacing w:line="276" w:lineRule="auto"/>
         <w:ind w:left="720" w:hanging="360"/>
         <w:contextualSpacing w:val="1"/>
         <w:rPr>
           <w:rFonts w:ascii="Arial" w:cs="Arial" w:eastAsia="Arial" w:hAnsi="Arial"/>
-          <w:u w:val="none"/>
           <w:vertAlign w:val="baseline"/>
         </w:rPr>
       </w:pPr>
@@ -1880,11 +1742,11 @@
           <w:ilvl w:val="0"/>
           <w:numId w:val="7"/>
         </w:numPr>
+        <w:spacing w:line="276" w:lineRule="auto"/>
         <w:ind w:left="720" w:hanging="360"/>
         <w:contextualSpacing w:val="1"/>
         <w:rPr>
           <w:rFonts w:ascii="Arial" w:cs="Arial" w:eastAsia="Arial" w:hAnsi="Arial"/>
-          <w:u w:val="none"/>
           <w:vertAlign w:val="baseline"/>
         </w:rPr>
       </w:pPr>
@@ -1908,11 +1770,11 @@
           <w:ilvl w:val="0"/>
           <w:numId w:val="7"/>
         </w:numPr>
+        <w:spacing w:line="276" w:lineRule="auto"/>
         <w:ind w:left="720" w:hanging="360"/>
         <w:contextualSpacing w:val="1"/>
         <w:rPr>
           <w:rFonts w:ascii="Arial" w:cs="Arial" w:eastAsia="Arial" w:hAnsi="Arial"/>
-          <w:u w:val="none"/>
           <w:vertAlign w:val="baseline"/>
         </w:rPr>
       </w:pPr>
@@ -1937,10 +1799,14 @@
           <w:ilvl w:val="1"/>
           <w:numId w:val="9"/>
         </w:numPr>
-        <w:rPr/>
-      </w:pPr>
-      <w:r>
-        <w:rPr>
+        <w:spacing w:line="276" w:lineRule="auto"/>
+        <w:rPr>
+          <w:rFonts w:ascii="Arial" w:cs="Arial" w:eastAsia="Arial" w:hAnsi="Arial"/>
+        </w:rPr>
+      </w:pPr>
+      <w:r>
+        <w:rPr>
+          <w:rFonts w:ascii="Arial" w:cs="Arial" w:eastAsia="Arial" w:hAnsi="Arial"/>
           <w:b w:val="1"/>
           <w:vertAlign w:val="baseline"/>
           <w:rtl w:val="0"/>
@@ -1955,6 +1821,7 @@
     </w:p>
     <w:p>
       <w:pPr>
+        <w:spacing w:line="276" w:lineRule="auto"/>
         <w:contextualSpacing w:val="0"/>
       </w:pPr>
       <w:r>
@@ -1973,6 +1840,7 @@
     </w:p>
     <w:p>
       <w:pPr>
+        <w:spacing w:line="276" w:lineRule="auto"/>
         <w:contextualSpacing w:val="0"/>
       </w:pPr>
       <w:r>
@@ -1987,6 +1855,7 @@
           <w:ilvl w:val="0"/>
           <w:numId w:val="12"/>
         </w:numPr>
+        <w:spacing w:line="276" w:lineRule="auto"/>
         <w:ind w:left="720" w:hanging="360"/>
         <w:rPr>
           <w:b w:val="0"/>
@@ -2014,6 +1883,7 @@
           <w:ilvl w:val="0"/>
           <w:numId w:val="12"/>
         </w:numPr>
+        <w:spacing w:line="276" w:lineRule="auto"/>
         <w:ind w:left="720" w:hanging="360"/>
         <w:rPr>
           <w:b w:val="0"/>
@@ -2041,6 +1911,7 @@
           <w:ilvl w:val="0"/>
           <w:numId w:val="12"/>
         </w:numPr>
+        <w:spacing w:line="276" w:lineRule="auto"/>
         <w:ind w:left="720" w:hanging="360"/>
         <w:rPr>
           <w:b w:val="0"/>
@@ -2068,6 +1939,7 @@
           <w:ilvl w:val="0"/>
           <w:numId w:val="12"/>
         </w:numPr>
+        <w:spacing w:line="276" w:lineRule="auto"/>
         <w:ind w:left="720" w:hanging="360"/>
         <w:rPr>
           <w:b w:val="0"/>
@@ -2095,6 +1967,7 @@
           <w:ilvl w:val="0"/>
           <w:numId w:val="12"/>
         </w:numPr>
+        <w:spacing w:line="276" w:lineRule="auto"/>
         <w:ind w:left="720" w:hanging="360"/>
         <w:rPr>
           <w:b w:val="0"/>
@@ -2118,18 +1991,7 @@
     </w:p>
     <w:p>
       <w:pPr>
-        <w:spacing w:after="0" w:before="0" w:line="240" w:lineRule="auto"/>
-        <w:contextualSpacing w:val="0"/>
-      </w:pPr>
-      <w:r>
-        <w:rPr>
-          <w:rtl w:val="0"/>
-        </w:rPr>
-      </w:r>
-    </w:p>
-    <w:p>
-      <w:pPr>
-        <w:spacing w:after="0" w:before="0" w:line="240" w:lineRule="auto"/>
+        <w:spacing w:after="0" w:before="0" w:line="276" w:lineRule="auto"/>
         <w:contextualSpacing w:val="0"/>
       </w:pPr>
       <w:bookmarkStart w:colFirst="0" w:colLast="0" w:name="h.1t3h5sf" w:id="6"/>
@@ -2147,10 +2009,14 @@
           <w:ilvl w:val="1"/>
           <w:numId w:val="9"/>
         </w:numPr>
-        <w:rPr/>
-      </w:pPr>
-      <w:r>
-        <w:rPr>
+        <w:spacing w:line="276" w:lineRule="auto"/>
+        <w:rPr>
+          <w:rFonts w:ascii="Arial" w:cs="Arial" w:eastAsia="Arial" w:hAnsi="Arial"/>
+        </w:rPr>
+      </w:pPr>
+      <w:r>
+        <w:rPr>
+          <w:rFonts w:ascii="Arial" w:cs="Arial" w:eastAsia="Arial" w:hAnsi="Arial"/>
           <w:b w:val="1"/>
           <w:vertAlign w:val="baseline"/>
           <w:rtl w:val="0"/>
@@ -2160,10 +2026,12 @@
     </w:p>
     <w:p>
       <w:pPr>
-        <w:contextualSpacing w:val="0"/>
-      </w:pPr>
-      <w:r>
-        <w:rPr>
+        <w:spacing w:line="276" w:lineRule="auto"/>
+        <w:contextualSpacing w:val="0"/>
+      </w:pPr>
+      <w:r>
+        <w:rPr>
+          <w:rFonts w:ascii="Arial" w:cs="Arial" w:eastAsia="Arial" w:hAnsi="Arial"/>
           <w:rtl w:val="0"/>
         </w:rPr>
         <w:tab/>
@@ -2172,21 +2040,24 @@
     </w:p>
     <w:p>
       <w:pPr>
-        <w:contextualSpacing w:val="0"/>
-      </w:pPr>
-      <w:r>
-        <w:rPr>
-          <w:rtl w:val="0"/>
-        </w:rPr>
-      </w:r>
-    </w:p>
-    <w:p>
-      <w:pPr>
+        <w:spacing w:line="276" w:lineRule="auto"/>
+        <w:contextualSpacing w:val="0"/>
+      </w:pPr>
+      <w:r>
+        <w:rPr>
+          <w:rtl w:val="0"/>
+        </w:rPr>
+      </w:r>
+    </w:p>
+    <w:p>
+      <w:pPr>
+        <w:spacing w:line="276" w:lineRule="auto"/>
         <w:ind w:left="720" w:firstLine="0"/>
         <w:contextualSpacing w:val="0"/>
       </w:pPr>
       <w:r>
         <w:rPr>
+          <w:rFonts w:ascii="Arial" w:cs="Arial" w:eastAsia="Arial" w:hAnsi="Arial"/>
           <w:rtl w:val="0"/>
         </w:rPr>
         <w:t xml:space="preserve">Class Tweet:</w:t>
@@ -2194,11 +2065,13 @@
     </w:p>
     <w:p>
       <w:pPr>
+        <w:spacing w:line="276" w:lineRule="auto"/>
         <w:ind w:left="1440" w:firstLine="0"/>
         <w:contextualSpacing w:val="0"/>
       </w:pPr>
       <w:r>
         <w:rPr>
+          <w:rFonts w:ascii="Arial" w:cs="Arial" w:eastAsia="Arial" w:hAnsi="Arial"/>
           <w:rtl w:val="0"/>
         </w:rPr>
         <w:t xml:space="preserve">hashtag</w:t>
@@ -2206,11 +2079,13 @@
     </w:p>
     <w:p>
       <w:pPr>
+        <w:spacing w:line="276" w:lineRule="auto"/>
         <w:ind w:left="1440" w:firstLine="0"/>
         <w:contextualSpacing w:val="0"/>
       </w:pPr>
       <w:r>
         <w:rPr>
+          <w:rFonts w:ascii="Arial" w:cs="Arial" w:eastAsia="Arial" w:hAnsi="Arial"/>
           <w:rtl w:val="0"/>
         </w:rPr>
         <w:t xml:space="preserve">user</w:t>
@@ -2218,11 +2093,13 @@
     </w:p>
     <w:p>
       <w:pPr>
+        <w:spacing w:line="276" w:lineRule="auto"/>
         <w:ind w:left="1440" w:firstLine="0"/>
         <w:contextualSpacing w:val="0"/>
       </w:pPr>
       <w:r>
         <w:rPr>
+          <w:rFonts w:ascii="Arial" w:cs="Arial" w:eastAsia="Arial" w:hAnsi="Arial"/>
           <w:rtl w:val="0"/>
         </w:rPr>
         <w:t xml:space="preserve">tweet_text</w:t>
@@ -2230,11 +2107,13 @@
     </w:p>
     <w:p>
       <w:pPr>
+        <w:spacing w:line="276" w:lineRule="auto"/>
         <w:ind w:left="1440" w:firstLine="0"/>
         <w:contextualSpacing w:val="0"/>
       </w:pPr>
       <w:r>
         <w:rPr>
+          <w:rFonts w:ascii="Arial" w:cs="Arial" w:eastAsia="Arial" w:hAnsi="Arial"/>
           <w:rtl w:val="0"/>
         </w:rPr>
         <w:t xml:space="preserve">tweet_creation_time</w:t>
@@ -2242,11 +2121,13 @@
     </w:p>
     <w:p>
       <w:pPr>
+        <w:spacing w:line="276" w:lineRule="auto"/>
         <w:ind w:left="1440" w:firstLine="0"/>
         <w:contextualSpacing w:val="0"/>
       </w:pPr>
       <w:r>
         <w:rPr>
+          <w:rFonts w:ascii="Arial" w:cs="Arial" w:eastAsia="Arial" w:hAnsi="Arial"/>
           <w:rtl w:val="0"/>
         </w:rPr>
         <w:t xml:space="preserve">tweet_location</w:t>
@@ -2254,11 +2135,13 @@
     </w:p>
     <w:p>
       <w:pPr>
+        <w:spacing w:line="276" w:lineRule="auto"/>
         <w:ind w:left="1440" w:firstLine="0"/>
         <w:contextualSpacing w:val="0"/>
       </w:pPr>
       <w:r>
         <w:rPr>
+          <w:rFonts w:ascii="Arial" w:cs="Arial" w:eastAsia="Arial" w:hAnsi="Arial"/>
           <w:rtl w:val="0"/>
         </w:rPr>
         <w:t xml:space="preserve">tweet_favorite_count</w:t>
@@ -2266,11 +2149,13 @@
     </w:p>
     <w:p>
       <w:pPr>
+        <w:spacing w:line="276" w:lineRule="auto"/>
         <w:ind w:left="1440" w:firstLine="0"/>
         <w:contextualSpacing w:val="0"/>
       </w:pPr>
       <w:r>
         <w:rPr>
+          <w:rFonts w:ascii="Arial" w:cs="Arial" w:eastAsia="Arial" w:hAnsi="Arial"/>
           <w:rtl w:val="0"/>
         </w:rPr>
         <w:t xml:space="preserve">tweet_retweet_count</w:t>
@@ -2278,6 +2163,7 @@
     </w:p>
     <w:p>
       <w:pPr>
+        <w:spacing w:line="276" w:lineRule="auto"/>
         <w:ind w:left="720" w:firstLine="0"/>
         <w:contextualSpacing w:val="0"/>
       </w:pPr>
@@ -2289,11 +2175,13 @@
     </w:p>
     <w:p>
       <w:pPr>
+        <w:spacing w:line="276" w:lineRule="auto"/>
         <w:ind w:left="0" w:firstLine="720"/>
         <w:contextualSpacing w:val="0"/>
       </w:pPr>
       <w:r>
         <w:rPr>
+          <w:rFonts w:ascii="Arial" w:cs="Arial" w:eastAsia="Arial" w:hAnsi="Arial"/>
           <w:rtl w:val="0"/>
         </w:rPr>
         <w:t xml:space="preserve">Class Location:</w:t>
@@ -2301,11 +2189,13 @@
     </w:p>
     <w:p>
       <w:pPr>
+        <w:spacing w:line="276" w:lineRule="auto"/>
         <w:ind w:left="1440" w:firstLine="0"/>
         <w:contextualSpacing w:val="0"/>
       </w:pPr>
       <w:r>
         <w:rPr>
+          <w:rFonts w:ascii="Arial" w:cs="Arial" w:eastAsia="Arial" w:hAnsi="Arial"/>
           <w:rtl w:val="0"/>
         </w:rPr>
         <w:t xml:space="preserve">Name</w:t>
@@ -2313,11 +2203,13 @@
     </w:p>
     <w:p>
       <w:pPr>
+        <w:spacing w:line="276" w:lineRule="auto"/>
         <w:ind w:left="1440" w:firstLine="0"/>
         <w:contextualSpacing w:val="0"/>
       </w:pPr>
       <w:r>
         <w:rPr>
+          <w:rFonts w:ascii="Arial" w:cs="Arial" w:eastAsia="Arial" w:hAnsi="Arial"/>
           <w:rtl w:val="0"/>
         </w:rPr>
         <w:t xml:space="preserve">Latitude</w:t>
@@ -2325,11 +2217,13 @@
     </w:p>
     <w:p>
       <w:pPr>
+        <w:spacing w:line="276" w:lineRule="auto"/>
         <w:ind w:left="1440" w:firstLine="0"/>
         <w:contextualSpacing w:val="0"/>
       </w:pPr>
       <w:r>
         <w:rPr>
+          <w:rFonts w:ascii="Arial" w:cs="Arial" w:eastAsia="Arial" w:hAnsi="Arial"/>
           <w:rtl w:val="0"/>
         </w:rPr>
         <w:t xml:space="preserve">Longitude</w:t>
@@ -2337,6 +2231,7 @@
     </w:p>
     <w:p>
       <w:pPr>
+        <w:spacing w:line="276" w:lineRule="auto"/>
         <w:ind w:left="720" w:firstLine="0"/>
         <w:contextualSpacing w:val="0"/>
       </w:pPr>
@@ -2348,11 +2243,13 @@
     </w:p>
     <w:p>
       <w:pPr>
+        <w:spacing w:line="276" w:lineRule="auto"/>
         <w:ind w:left="0" w:firstLine="720"/>
         <w:contextualSpacing w:val="0"/>
       </w:pPr>
       <w:r>
         <w:rPr>
+          <w:rFonts w:ascii="Arial" w:cs="Arial" w:eastAsia="Arial" w:hAnsi="Arial"/>
           <w:rtl w:val="0"/>
         </w:rPr>
         <w:t xml:space="preserve">Class User:</w:t>
@@ -2360,11 +2257,13 @@
     </w:p>
     <w:p>
       <w:pPr>
+        <w:spacing w:line="276" w:lineRule="auto"/>
         <w:ind w:left="1440" w:firstLine="0"/>
         <w:contextualSpacing w:val="0"/>
       </w:pPr>
       <w:r>
         <w:rPr>
+          <w:rFonts w:ascii="Arial" w:cs="Arial" w:eastAsia="Arial" w:hAnsi="Arial"/>
           <w:rtl w:val="0"/>
         </w:rPr>
         <w:t xml:space="preserve">Username</w:t>
@@ -2372,11 +2271,13 @@
     </w:p>
     <w:p>
       <w:pPr>
+        <w:spacing w:line="276" w:lineRule="auto"/>
         <w:ind w:left="1440" w:firstLine="0"/>
         <w:contextualSpacing w:val="0"/>
       </w:pPr>
       <w:r>
         <w:rPr>
+          <w:rFonts w:ascii="Arial" w:cs="Arial" w:eastAsia="Arial" w:hAnsi="Arial"/>
           <w:rtl w:val="0"/>
         </w:rPr>
         <w:t xml:space="preserve">favourites_count</w:t>
@@ -2384,11 +2285,13 @@
     </w:p>
     <w:p>
       <w:pPr>
+        <w:spacing w:line="276" w:lineRule="auto"/>
         <w:ind w:left="1440" w:firstLine="0"/>
         <w:contextualSpacing w:val="0"/>
       </w:pPr>
       <w:r>
         <w:rPr>
+          <w:rFonts w:ascii="Arial" w:cs="Arial" w:eastAsia="Arial" w:hAnsi="Arial"/>
           <w:rtl w:val="0"/>
         </w:rPr>
         <w:t xml:space="preserve">following</w:t>
@@ -2396,11 +2299,13 @@
     </w:p>
     <w:p>
       <w:pPr>
+        <w:spacing w:line="276" w:lineRule="auto"/>
         <w:ind w:left="1440" w:firstLine="0"/>
         <w:contextualSpacing w:val="0"/>
       </w:pPr>
       <w:r>
         <w:rPr>
+          <w:rFonts w:ascii="Arial" w:cs="Arial" w:eastAsia="Arial" w:hAnsi="Arial"/>
           <w:rtl w:val="0"/>
         </w:rPr>
         <w:t xml:space="preserve">location</w:t>
@@ -2408,11 +2313,13 @@
     </w:p>
     <w:p>
       <w:pPr>
+        <w:spacing w:line="276" w:lineRule="auto"/>
         <w:ind w:left="1440" w:firstLine="0"/>
         <w:contextualSpacing w:val="0"/>
       </w:pPr>
       <w:r>
         <w:rPr>
+          <w:rFonts w:ascii="Arial" w:cs="Arial" w:eastAsia="Arial" w:hAnsi="Arial"/>
           <w:rtl w:val="0"/>
         </w:rPr>
         <w:t xml:space="preserve">verified</w:t>
@@ -2420,11 +2327,13 @@
     </w:p>
     <w:p>
       <w:pPr>
+        <w:spacing w:line="276" w:lineRule="auto"/>
         <w:ind w:left="1440" w:firstLine="0"/>
         <w:contextualSpacing w:val="0"/>
       </w:pPr>
       <w:r>
         <w:rPr>
+          <w:rFonts w:ascii="Arial" w:cs="Arial" w:eastAsia="Arial" w:hAnsi="Arial"/>
           <w:rtl w:val="0"/>
         </w:rPr>
         <w:t xml:space="preserve">followers_count</w:t>
@@ -2432,11 +2341,13 @@
     </w:p>
     <w:p>
       <w:pPr>
+        <w:spacing w:line="276" w:lineRule="auto"/>
         <w:ind w:left="1440" w:firstLine="0"/>
         <w:contextualSpacing w:val="0"/>
       </w:pPr>
       <w:r>
         <w:rPr>
+          <w:rFonts w:ascii="Arial" w:cs="Arial" w:eastAsia="Arial" w:hAnsi="Arial"/>
           <w:rtl w:val="0"/>
         </w:rPr>
         <w:t xml:space="preserve">friends_count</w:t>
@@ -2444,11 +2355,13 @@
     </w:p>
     <w:p>
       <w:pPr>
+        <w:spacing w:line="276" w:lineRule="auto"/>
         <w:ind w:left="1440" w:firstLine="0"/>
         <w:contextualSpacing w:val="0"/>
       </w:pPr>
       <w:r>
         <w:rPr>
+          <w:rFonts w:ascii="Arial" w:cs="Arial" w:eastAsia="Arial" w:hAnsi="Arial"/>
           <w:rtl w:val="0"/>
         </w:rPr>
         <w:t xml:space="preserve">created_at</w:t>
@@ -2456,6 +2369,7 @@
     </w:p>
     <w:p>
       <w:pPr>
+        <w:spacing w:line="276" w:lineRule="auto"/>
         <w:ind w:left="720" w:firstLine="0"/>
         <w:contextualSpacing w:val="0"/>
       </w:pPr>
@@ -2472,12 +2386,16 @@
           <w:ilvl w:val="1"/>
           <w:numId w:val="9"/>
         </w:numPr>
-        <w:rPr/>
+        <w:spacing w:line="276" w:lineRule="auto"/>
+        <w:rPr>
+          <w:rFonts w:ascii="Arial" w:cs="Arial" w:eastAsia="Arial" w:hAnsi="Arial"/>
+        </w:rPr>
       </w:pPr>
       <w:bookmarkStart w:colFirst="0" w:colLast="0" w:name="h.4d34og8" w:id="7"/>
       <w:bookmarkEnd w:id="7"/>
       <w:r>
         <w:rPr>
+          <w:rFonts w:ascii="Arial" w:cs="Arial" w:eastAsia="Arial" w:hAnsi="Arial"/>
           <w:b w:val="1"/>
           <w:vertAlign w:val="baseline"/>
           <w:rtl w:val="0"/>
@@ -2496,7 +2414,7 @@
           <w:ilvl w:val="0"/>
           <w:numId w:val="1"/>
         </w:numPr>
-        <w:spacing w:line="240" w:lineRule="auto"/>
+        <w:spacing w:line="276" w:lineRule="auto"/>
         <w:ind w:left="720" w:hanging="360"/>
         <w:rPr>
           <w:b w:val="0"/>
@@ -2531,7 +2449,7 @@
           <w:ilvl w:val="0"/>
           <w:numId w:val="1"/>
         </w:numPr>
-        <w:spacing w:line="240" w:lineRule="auto"/>
+        <w:spacing w:line="276" w:lineRule="auto"/>
         <w:ind w:left="720" w:hanging="360"/>
         <w:rPr>
           <w:b w:val="0"/>
@@ -2558,7 +2476,7 @@
           <w:ilvl w:val="0"/>
           <w:numId w:val="1"/>
         </w:numPr>
-        <w:spacing w:line="240" w:lineRule="auto"/>
+        <w:spacing w:line="276" w:lineRule="auto"/>
         <w:ind w:left="720" w:hanging="360"/>
         <w:rPr>
           <w:b w:val="0"/>
@@ -2611,12 +2529,9 @@
           <w:ilvl w:val="0"/>
           <w:numId w:val="1"/>
         </w:numPr>
-        <w:spacing w:line="240" w:lineRule="auto"/>
+        <w:spacing w:line="276" w:lineRule="auto"/>
         <w:ind w:left="720" w:hanging="360"/>
-        <w:rPr>
-          <w:rFonts w:ascii="Arial" w:cs="Arial" w:eastAsia="Arial" w:hAnsi="Arial"/>
-          <w:u w:val="none"/>
-        </w:rPr>
+        <w:rPr/>
       </w:pPr>
       <w:r>
         <w:rPr>
@@ -2640,10 +2555,14 @@
           <w:ilvl w:val="1"/>
           <w:numId w:val="9"/>
         </w:numPr>
-        <w:rPr/>
-      </w:pPr>
-      <w:r>
-        <w:rPr>
+        <w:spacing w:line="276" w:lineRule="auto"/>
+        <w:rPr>
+          <w:rFonts w:ascii="Arial" w:cs="Arial" w:eastAsia="Arial" w:hAnsi="Arial"/>
+        </w:rPr>
+      </w:pPr>
+      <w:r>
+        <w:rPr>
+          <w:rFonts w:ascii="Arial" w:cs="Arial" w:eastAsia="Arial" w:hAnsi="Arial"/>
           <w:b w:val="1"/>
           <w:vertAlign w:val="baseline"/>
           <w:rtl w:val="0"/>
@@ -2662,7 +2581,7 @@
           <w:ilvl w:val="0"/>
           <w:numId w:val="1"/>
         </w:numPr>
-        <w:spacing w:line="240" w:lineRule="auto"/>
+        <w:spacing w:line="276" w:lineRule="auto"/>
         <w:ind w:left="720" w:hanging="360"/>
         <w:rPr>
           <w:b w:val="0"/>
@@ -2690,7 +2609,7 @@
           <w:ilvl w:val="0"/>
           <w:numId w:val="1"/>
         </w:numPr>
-        <w:spacing w:line="240" w:lineRule="auto"/>
+        <w:spacing w:line="276" w:lineRule="auto"/>
         <w:ind w:left="720" w:hanging="360"/>
         <w:rPr>
           <w:b w:val="0"/>
@@ -2718,7 +2637,7 @@
           <w:ilvl w:val="0"/>
           <w:numId w:val="1"/>
         </w:numPr>
-        <w:spacing w:line="240" w:lineRule="auto"/>
+        <w:spacing w:line="276" w:lineRule="auto"/>
         <w:ind w:left="720" w:hanging="360"/>
         <w:rPr>
           <w:b w:val="0"/>
@@ -2743,12 +2662,9 @@
           <w:ilvl w:val="0"/>
           <w:numId w:val="1"/>
         </w:numPr>
-        <w:spacing w:line="240" w:lineRule="auto"/>
+        <w:spacing w:line="276" w:lineRule="auto"/>
         <w:ind w:left="720" w:hanging="360"/>
-        <w:rPr>
-          <w:rFonts w:ascii="Arial" w:cs="Arial" w:eastAsia="Arial" w:hAnsi="Arial"/>
-          <w:u w:val="none"/>
-        </w:rPr>
+        <w:rPr/>
       </w:pPr>
       <w:bookmarkStart w:colFirst="0" w:colLast="0" w:name="h.aaxez9ulprq4" w:id="9"/>
       <w:bookmarkEnd w:id="9"/>
@@ -2766,12 +2682,9 @@
           <w:ilvl w:val="0"/>
           <w:numId w:val="1"/>
         </w:numPr>
-        <w:spacing w:line="240" w:lineRule="auto"/>
+        <w:spacing w:line="276" w:lineRule="auto"/>
         <w:ind w:left="720" w:hanging="360"/>
-        <w:rPr>
-          <w:rFonts w:ascii="Arial" w:cs="Arial" w:eastAsia="Arial" w:hAnsi="Arial"/>
-          <w:u w:val="none"/>
-        </w:rPr>
+        <w:rPr/>
       </w:pPr>
       <w:bookmarkStart w:colFirst="0" w:colLast="0" w:name="h.fscta6in89t3" w:id="10"/>
       <w:bookmarkEnd w:id="10"/>
@@ -2790,10 +2703,14 @@
           <w:ilvl w:val="1"/>
           <w:numId w:val="9"/>
         </w:numPr>
-        <w:rPr/>
-      </w:pPr>
-      <w:r>
-        <w:rPr>
+        <w:spacing w:line="276" w:lineRule="auto"/>
+        <w:rPr>
+          <w:rFonts w:ascii="Arial" w:cs="Arial" w:eastAsia="Arial" w:hAnsi="Arial"/>
+        </w:rPr>
+      </w:pPr>
+      <w:r>
+        <w:rPr>
+          <w:rFonts w:ascii="Arial" w:cs="Arial" w:eastAsia="Arial" w:hAnsi="Arial"/>
           <w:b w:val="1"/>
           <w:vertAlign w:val="baseline"/>
           <w:rtl w:val="0"/>
@@ -2808,11 +2725,13 @@
     </w:p>
     <w:p>
       <w:pPr>
+        <w:spacing w:line="276" w:lineRule="auto"/>
         <w:ind w:left="720" w:firstLine="0"/>
         <w:contextualSpacing w:val="0"/>
       </w:pPr>
       <w:r>
         <w:rPr>
+          <w:rFonts w:ascii="Arial" w:cs="Arial" w:eastAsia="Arial" w:hAnsi="Arial"/>
           <w:rtl w:val="0"/>
         </w:rPr>
         <w:t xml:space="preserve">We are fetching tweets based on hashtags.</w:t>
@@ -2820,11 +2739,13 @@
     </w:p>
     <w:p>
       <w:pPr>
+        <w:spacing w:line="276" w:lineRule="auto"/>
         <w:ind w:left="720" w:firstLine="0"/>
         <w:contextualSpacing w:val="0"/>
       </w:pPr>
       <w:r>
         <w:rPr>
+          <w:rFonts w:ascii="Arial" w:cs="Arial" w:eastAsia="Arial" w:hAnsi="Arial"/>
           <w:rtl w:val="0"/>
         </w:rPr>
         <w:t xml:space="preserve">User inputs hashtags.</w:t>
@@ -2832,33 +2753,16 @@
     </w:p>
     <w:p>
       <w:pPr>
+        <w:spacing w:line="276" w:lineRule="auto"/>
         <w:ind w:left="0" w:firstLine="720"/>
         <w:contextualSpacing w:val="0"/>
       </w:pPr>
       <w:r>
         <w:rPr>
+          <w:rFonts w:ascii="Arial" w:cs="Arial" w:eastAsia="Arial" w:hAnsi="Arial"/>
           <w:rtl w:val="0"/>
         </w:rPr>
         <w:t xml:space="preserve">The project needs python,moose and Pharo installed on the system.</w:t>
-      </w:r>
-      <w:r>
-        <w:rPr>
-          <w:rtl w:val="0"/>
-        </w:rPr>
-      </w:r>
-    </w:p>
-    <w:p>
-      <w:pPr>
-        <w:pStyle w:val="Heading1"/>
-        <w:contextualSpacing w:val="0"/>
-      </w:pPr>
-      <w:r>
-        <w:rPr>
-          <w:b w:val="1"/>
-          <w:vertAlign w:val="baseline"/>
-          <w:rtl w:val="0"/>
-        </w:rPr>
-        <w:t xml:space="preserve">External Interface Requirements</w:t>
       </w:r>
       <w:r>
         <w:rPr>
@@ -2873,12 +2777,16 @@
           <w:ilvl w:val="1"/>
           <w:numId w:val="9"/>
         </w:numPr>
-        <w:rPr/>
+        <w:spacing w:line="276" w:lineRule="auto"/>
+        <w:rPr>
+          <w:rFonts w:ascii="Arial" w:cs="Arial" w:eastAsia="Arial" w:hAnsi="Arial"/>
+        </w:rPr>
       </w:pPr>
       <w:bookmarkStart w:colFirst="0" w:colLast="0" w:name="h.26in1rg" w:id="11"/>
       <w:bookmarkEnd w:id="11"/>
       <w:r>
         <w:rPr>
+          <w:rFonts w:ascii="Arial" w:cs="Arial" w:eastAsia="Arial" w:hAnsi="Arial"/>
           <w:b w:val="1"/>
           <w:vertAlign w:val="baseline"/>
           <w:rtl w:val="0"/>
@@ -2893,6 +2801,7 @@
     </w:p>
     <w:p>
       <w:pPr>
+        <w:spacing w:line="276" w:lineRule="auto"/>
         <w:contextualSpacing w:val="0"/>
       </w:pPr>
       <w:bookmarkStart w:colFirst="0" w:colLast="0" w:name="h.lnxbz9" w:id="12"/>
@@ -2918,10 +2827,14 @@
           <w:ilvl w:val="1"/>
           <w:numId w:val="9"/>
         </w:numPr>
-        <w:rPr/>
-      </w:pPr>
-      <w:r>
-        <w:rPr>
+        <w:spacing w:line="276" w:lineRule="auto"/>
+        <w:rPr>
+          <w:rFonts w:ascii="Arial" w:cs="Arial" w:eastAsia="Arial" w:hAnsi="Arial"/>
+        </w:rPr>
+      </w:pPr>
+      <w:r>
+        <w:rPr>
+          <w:rFonts w:ascii="Arial" w:cs="Arial" w:eastAsia="Arial" w:hAnsi="Arial"/>
           <w:b w:val="1"/>
           <w:vertAlign w:val="baseline"/>
           <w:rtl w:val="0"/>
@@ -2931,11 +2844,13 @@
     </w:p>
     <w:p>
       <w:pPr>
+        <w:spacing w:line="276" w:lineRule="auto"/>
         <w:ind w:left="720" w:firstLine="0"/>
         <w:contextualSpacing w:val="0"/>
       </w:pPr>
       <w:r>
         <w:rPr>
+          <w:rFonts w:ascii="Arial" w:cs="Arial" w:eastAsia="Arial" w:hAnsi="Arial"/>
           <w:rtl w:val="0"/>
         </w:rPr>
         <w:t xml:space="preserve">The user must be familiar with Windows/Linux, Pharo, Moose.</w:t>
@@ -2953,12 +2868,16 @@
           <w:ilvl w:val="1"/>
           <w:numId w:val="9"/>
         </w:numPr>
-        <w:rPr/>
+        <w:spacing w:line="276" w:lineRule="auto"/>
+        <w:rPr>
+          <w:rFonts w:ascii="Arial" w:cs="Arial" w:eastAsia="Arial" w:hAnsi="Arial"/>
+        </w:rPr>
       </w:pPr>
       <w:bookmarkStart w:colFirst="0" w:colLast="0" w:name="h.35nkun2" w:id="13"/>
       <w:bookmarkEnd w:id="13"/>
       <w:r>
         <w:rPr>
+          <w:rFonts w:ascii="Arial" w:cs="Arial" w:eastAsia="Arial" w:hAnsi="Arial"/>
           <w:b w:val="1"/>
           <w:vertAlign w:val="baseline"/>
           <w:rtl w:val="0"/>
@@ -2973,12 +2892,14 @@
     </w:p>
     <w:p>
       <w:pPr>
+        <w:spacing w:line="276" w:lineRule="auto"/>
         <w:contextualSpacing w:val="0"/>
       </w:pPr>
       <w:bookmarkStart w:colFirst="0" w:colLast="0" w:name="h.1ksv4uv" w:id="14"/>
       <w:bookmarkEnd w:id="14"/>
       <w:r>
         <w:rPr>
+          <w:rFonts w:ascii="Arial" w:cs="Arial" w:eastAsia="Arial" w:hAnsi="Arial"/>
           <w:rtl w:val="0"/>
         </w:rPr>
         <w:t xml:space="preserve"> </w:t>
@@ -2993,40 +2914,21 @@
     </w:p>
     <w:p>
       <w:pPr>
-        <w:pStyle w:val="Heading1"/>
-        <w:numPr>
-          <w:ilvl w:val="0"/>
-          <w:numId w:val="9"/>
-        </w:numPr>
-        <w:rPr/>
-      </w:pPr>
-      <w:r>
-        <w:rPr>
-          <w:b w:val="1"/>
-          <w:vertAlign w:val="baseline"/>
-          <w:rtl w:val="0"/>
-        </w:rPr>
-        <w:t xml:space="preserve">System Features</w:t>
-      </w:r>
-      <w:r>
-        <w:rPr>
-          <w:rtl w:val="0"/>
-        </w:rPr>
-      </w:r>
-    </w:p>
-    <w:p>
-      <w:pPr>
         <w:pStyle w:val="Heading2"/>
         <w:numPr>
           <w:ilvl w:val="1"/>
           <w:numId w:val="9"/>
         </w:numPr>
-        <w:rPr/>
+        <w:spacing w:line="276" w:lineRule="auto"/>
+        <w:rPr>
+          <w:rFonts w:ascii="Arial" w:cs="Arial" w:eastAsia="Arial" w:hAnsi="Arial"/>
+        </w:rPr>
       </w:pPr>
       <w:bookmarkStart w:colFirst="0" w:colLast="0" w:name="h.44sinio" w:id="15"/>
       <w:bookmarkEnd w:id="15"/>
       <w:r>
         <w:rPr>
+          <w:rFonts w:ascii="Arial" w:cs="Arial" w:eastAsia="Arial" w:hAnsi="Arial"/>
           <w:b w:val="1"/>
           <w:vertAlign w:val="baseline"/>
           <w:rtl w:val="0"/>
@@ -3041,13 +2943,13 @@
     </w:p>
     <w:p>
       <w:pPr>
-        <w:spacing w:after="120" w:before="120" w:line="240" w:lineRule="auto"/>
+        <w:spacing w:after="120" w:before="120" w:line="276" w:lineRule="auto"/>
         <w:ind w:left="634" w:firstLine="0"/>
         <w:contextualSpacing w:val="0"/>
       </w:pPr>
       <w:r>
         <w:rPr>
-          <w:rFonts w:ascii="Times New Roman" w:cs="Times New Roman" w:eastAsia="Times New Roman" w:hAnsi="Times New Roman"/>
+          <w:rFonts w:ascii="Arial" w:cs="Arial" w:eastAsia="Arial" w:hAnsi="Arial"/>
           <w:b w:val="0"/>
           <w:sz w:val="24"/>
           <w:szCs w:val="24"/>
@@ -3065,15 +2967,16 @@
           <w:ilvl w:val="0"/>
           <w:numId w:val="11"/>
         </w:numPr>
-        <w:spacing w:after="120" w:before="120" w:line="240" w:lineRule="auto"/>
+        <w:spacing w:after="120" w:before="120" w:line="276" w:lineRule="auto"/>
         <w:ind w:left="2160" w:hanging="360"/>
         <w:contextualSpacing w:val="1"/>
         <w:rPr>
-          <w:u w:val="none"/>
-        </w:rPr>
-      </w:pPr>
-      <w:r>
-        <w:rPr>
+          <w:rFonts w:ascii="Arial" w:cs="Arial" w:eastAsia="Arial" w:hAnsi="Arial"/>
+        </w:rPr>
+      </w:pPr>
+      <w:r>
+        <w:rPr>
+          <w:rFonts w:ascii="Arial" w:cs="Arial" w:eastAsia="Arial" w:hAnsi="Arial"/>
           <w:rtl w:val="0"/>
         </w:rPr>
         <w:t xml:space="preserve"> Visualization should be created based on the analysis made on a particular topic of interest</w:t>
@@ -3085,15 +2988,16 @@
           <w:ilvl w:val="0"/>
           <w:numId w:val="11"/>
         </w:numPr>
-        <w:spacing w:after="120" w:before="120" w:line="240" w:lineRule="auto"/>
+        <w:spacing w:after="120" w:before="120" w:line="276" w:lineRule="auto"/>
         <w:ind w:left="2160" w:hanging="360"/>
         <w:contextualSpacing w:val="1"/>
         <w:rPr>
-          <w:u w:val="none"/>
-        </w:rPr>
-      </w:pPr>
-      <w:r>
-        <w:rPr>
+          <w:rFonts w:ascii="Arial" w:cs="Arial" w:eastAsia="Arial" w:hAnsi="Arial"/>
+        </w:rPr>
+      </w:pPr>
+      <w:r>
+        <w:rPr>
+          <w:rFonts w:ascii="Arial" w:cs="Arial" w:eastAsia="Arial" w:hAnsi="Arial"/>
           <w:rtl w:val="0"/>
         </w:rPr>
         <w:t xml:space="preserve">Dynamic tweet fetch is not mandatory. Getting a user understandable visualization from the meta-model is a priority.</w:t>
@@ -3101,13 +3005,13 @@
     </w:p>
     <w:p>
       <w:pPr>
-        <w:spacing w:after="120" w:before="120" w:line="240" w:lineRule="auto"/>
+        <w:spacing w:after="120" w:before="120" w:line="276" w:lineRule="auto"/>
         <w:ind w:left="634" w:firstLine="0"/>
         <w:contextualSpacing w:val="0"/>
       </w:pPr>
       <w:r>
         <w:rPr>
-          <w:rFonts w:ascii="Times New Roman" w:cs="Times New Roman" w:eastAsia="Times New Roman" w:hAnsi="Times New Roman"/>
+          <w:rFonts w:ascii="Arial" w:cs="Arial" w:eastAsia="Arial" w:hAnsi="Arial"/>
           <w:b w:val="0"/>
           <w:sz w:val="24"/>
           <w:szCs w:val="24"/>
@@ -3125,15 +3029,16 @@
           <w:ilvl w:val="0"/>
           <w:numId w:val="8"/>
         </w:numPr>
-        <w:spacing w:after="120" w:before="120" w:line="240" w:lineRule="auto"/>
+        <w:spacing w:after="120" w:before="120" w:line="276" w:lineRule="auto"/>
         <w:ind w:left="2160" w:hanging="360"/>
         <w:contextualSpacing w:val="1"/>
         <w:rPr>
-          <w:u w:val="none"/>
-        </w:rPr>
-      </w:pPr>
-      <w:r>
-        <w:rPr>
+          <w:rFonts w:ascii="Arial" w:cs="Arial" w:eastAsia="Arial" w:hAnsi="Arial"/>
+        </w:rPr>
+      </w:pPr>
+      <w:r>
+        <w:rPr>
+          <w:rFonts w:ascii="Arial" w:cs="Arial" w:eastAsia="Arial" w:hAnsi="Arial"/>
           <w:rtl w:val="0"/>
         </w:rPr>
         <w:t xml:space="preserve">On command prompt input, the keywords must be converted to hashtags</w:t>
@@ -3145,15 +3050,16 @@
           <w:ilvl w:val="0"/>
           <w:numId w:val="8"/>
         </w:numPr>
-        <w:spacing w:after="120" w:before="120" w:line="240" w:lineRule="auto"/>
+        <w:spacing w:after="120" w:before="120" w:line="276" w:lineRule="auto"/>
         <w:ind w:left="2160" w:hanging="360"/>
         <w:contextualSpacing w:val="1"/>
         <w:rPr>
-          <w:u w:val="none"/>
-        </w:rPr>
-      </w:pPr>
-      <w:r>
-        <w:rPr>
+          <w:rFonts w:ascii="Arial" w:cs="Arial" w:eastAsia="Arial" w:hAnsi="Arial"/>
+        </w:rPr>
+      </w:pPr>
+      <w:r>
+        <w:rPr>
+          <w:rFonts w:ascii="Arial" w:cs="Arial" w:eastAsia="Arial" w:hAnsi="Arial"/>
           <w:rtl w:val="0"/>
         </w:rPr>
         <w:t xml:space="preserve">Then the tweets related to the provided hashtags should be fetched and saved as a .CSV file.</w:t>
@@ -3165,15 +3071,16 @@
           <w:ilvl w:val="0"/>
           <w:numId w:val="8"/>
         </w:numPr>
-        <w:spacing w:after="120" w:before="120" w:line="240" w:lineRule="auto"/>
+        <w:spacing w:after="120" w:before="120" w:line="276" w:lineRule="auto"/>
         <w:ind w:left="2160" w:hanging="360"/>
         <w:contextualSpacing w:val="1"/>
         <w:rPr>
-          <w:u w:val="none"/>
-        </w:rPr>
-      </w:pPr>
-      <w:r>
-        <w:rPr>
+          <w:rFonts w:ascii="Arial" w:cs="Arial" w:eastAsia="Arial" w:hAnsi="Arial"/>
+        </w:rPr>
+      </w:pPr>
+      <w:r>
+        <w:rPr>
+          <w:rFonts w:ascii="Arial" w:cs="Arial" w:eastAsia="Arial" w:hAnsi="Arial"/>
           <w:rtl w:val="0"/>
         </w:rPr>
         <w:t xml:space="preserve">The specified visualization should be displayed based on the classes generated on moose using the .CSV file.</w:t>
@@ -3181,13 +3088,13 @@
     </w:p>
     <w:p>
       <w:pPr>
-        <w:spacing w:after="120" w:before="120" w:line="240" w:lineRule="auto"/>
+        <w:spacing w:after="120" w:before="120" w:line="276" w:lineRule="auto"/>
         <w:ind w:left="634" w:firstLine="0"/>
         <w:contextualSpacing w:val="0"/>
       </w:pPr>
       <w:r>
         <w:rPr>
-          <w:rFonts w:ascii="Times New Roman" w:cs="Times New Roman" w:eastAsia="Times New Roman" w:hAnsi="Times New Roman"/>
+          <w:rFonts w:ascii="Arial" w:cs="Arial" w:eastAsia="Arial" w:hAnsi="Arial"/>
           <w:b w:val="0"/>
           <w:sz w:val="24"/>
           <w:szCs w:val="24"/>
@@ -3205,15 +3112,16 @@
           <w:ilvl w:val="0"/>
           <w:numId w:val="3"/>
         </w:numPr>
-        <w:spacing w:after="120" w:before="120" w:line="240" w:lineRule="auto"/>
+        <w:spacing w:after="120" w:before="120" w:line="276" w:lineRule="auto"/>
         <w:ind w:left="2160" w:hanging="360"/>
         <w:contextualSpacing w:val="1"/>
         <w:rPr>
-          <w:u w:val="none"/>
-        </w:rPr>
-      </w:pPr>
-      <w:r>
-        <w:rPr>
+          <w:rFonts w:ascii="Arial" w:cs="Arial" w:eastAsia="Arial" w:hAnsi="Arial"/>
+        </w:rPr>
+      </w:pPr>
+      <w:r>
+        <w:rPr>
+          <w:rFonts w:ascii="Arial" w:cs="Arial" w:eastAsia="Arial" w:hAnsi="Arial"/>
           <w:rtl w:val="0"/>
         </w:rPr>
         <w:t xml:space="preserve">The system should be able to pull tweets based on the search category provided by the user</w:t>
@@ -3225,15 +3133,16 @@
           <w:ilvl w:val="0"/>
           <w:numId w:val="3"/>
         </w:numPr>
-        <w:spacing w:after="120" w:before="120" w:line="240" w:lineRule="auto"/>
+        <w:spacing w:after="120" w:before="120" w:line="276" w:lineRule="auto"/>
         <w:ind w:left="2160" w:hanging="360"/>
         <w:contextualSpacing w:val="1"/>
         <w:rPr>
-          <w:u w:val="none"/>
-        </w:rPr>
-      </w:pPr>
-      <w:r>
-        <w:rPr>
+          <w:rFonts w:ascii="Arial" w:cs="Arial" w:eastAsia="Arial" w:hAnsi="Arial"/>
+        </w:rPr>
+      </w:pPr>
+      <w:r>
+        <w:rPr>
+          <w:rFonts w:ascii="Arial" w:cs="Arial" w:eastAsia="Arial" w:hAnsi="Arial"/>
           <w:rtl w:val="0"/>
         </w:rPr>
         <w:t xml:space="preserve">The fetched tweets must be analyzed and displayed in the form of a visualization pattern that helps the user to draw facts</w:t>
@@ -3251,12 +3160,16 @@
           <w:ilvl w:val="0"/>
           <w:numId w:val="9"/>
         </w:numPr>
-        <w:rPr/>
+        <w:spacing w:line="276" w:lineRule="auto"/>
+        <w:rPr>
+          <w:rFonts w:ascii="Arial" w:cs="Arial" w:eastAsia="Arial" w:hAnsi="Arial"/>
+        </w:rPr>
       </w:pPr>
       <w:bookmarkStart w:colFirst="0" w:colLast="0" w:name="h.z337ya" w:id="16"/>
       <w:bookmarkEnd w:id="16"/>
       <w:r>
         <w:rPr>
+          <w:rFonts w:ascii="Arial" w:cs="Arial" w:eastAsia="Arial" w:hAnsi="Arial"/>
           <w:b w:val="1"/>
           <w:vertAlign w:val="baseline"/>
           <w:rtl w:val="0"/>
@@ -3276,12 +3189,16 @@
           <w:ilvl w:val="1"/>
           <w:numId w:val="9"/>
         </w:numPr>
-        <w:rPr/>
+        <w:spacing w:line="276" w:lineRule="auto"/>
+        <w:rPr>
+          <w:rFonts w:ascii="Arial" w:cs="Arial" w:eastAsia="Arial" w:hAnsi="Arial"/>
+        </w:rPr>
       </w:pPr>
       <w:bookmarkStart w:colFirst="0" w:colLast="0" w:name="h.fhsgacgewrak" w:id="17"/>
       <w:bookmarkEnd w:id="17"/>
       <w:r>
         <w:rPr>
+          <w:rFonts w:ascii="Arial" w:cs="Arial" w:eastAsia="Arial" w:hAnsi="Arial"/>
           <w:b w:val="1"/>
           <w:vertAlign w:val="baseline"/>
           <w:rtl w:val="0"/>
@@ -3295,15 +3212,17 @@
           <w:ilvl w:val="0"/>
           <w:numId w:val="4"/>
         </w:numPr>
+        <w:spacing w:line="276" w:lineRule="auto"/>
         <w:ind w:left="1440" w:hanging="360"/>
         <w:contextualSpacing w:val="1"/>
         <w:rPr>
-          <w:u w:val="none"/>
-          <w:vertAlign w:val="baseline"/>
-        </w:rPr>
-      </w:pPr>
-      <w:r>
-        <w:rPr>
+          <w:rFonts w:ascii="Arial" w:cs="Arial" w:eastAsia="Arial" w:hAnsi="Arial"/>
+          <w:vertAlign w:val="baseline"/>
+        </w:rPr>
+      </w:pPr>
+      <w:r>
+        <w:rPr>
+          <w:rFonts w:ascii="Arial" w:cs="Arial" w:eastAsia="Arial" w:hAnsi="Arial"/>
           <w:rtl w:val="0"/>
         </w:rPr>
         <w:t xml:space="preserve">System should be able to do repeated tweet fetches within a specified amount of time</w:t>
@@ -3315,14 +3234,16 @@
           <w:ilvl w:val="0"/>
           <w:numId w:val="4"/>
         </w:numPr>
+        <w:spacing w:line="276" w:lineRule="auto"/>
         <w:ind w:left="1440" w:hanging="360"/>
         <w:contextualSpacing w:val="1"/>
         <w:rPr>
-          <w:u w:val="none"/>
-        </w:rPr>
-      </w:pPr>
-      <w:r>
-        <w:rPr>
+          <w:rFonts w:ascii="Arial" w:cs="Arial" w:eastAsia="Arial" w:hAnsi="Arial"/>
+        </w:rPr>
+      </w:pPr>
+      <w:r>
+        <w:rPr>
+          <w:rFonts w:ascii="Arial" w:cs="Arial" w:eastAsia="Arial" w:hAnsi="Arial"/>
           <w:rtl w:val="0"/>
         </w:rPr>
         <w:t xml:space="preserve">Analysis and Visualization should not take more than a minute to complete</w:t>
@@ -3340,12 +3261,16 @@
           <w:ilvl w:val="1"/>
           <w:numId w:val="9"/>
         </w:numPr>
-        <w:rPr/>
+        <w:spacing w:line="276" w:lineRule="auto"/>
+        <w:rPr>
+          <w:rFonts w:ascii="Arial" w:cs="Arial" w:eastAsia="Arial" w:hAnsi="Arial"/>
+        </w:rPr>
       </w:pPr>
       <w:bookmarkStart w:colFirst="0" w:colLast="0" w:name="h.1recpnj687n" w:id="18"/>
       <w:bookmarkEnd w:id="18"/>
       <w:r>
         <w:rPr>
+          <w:rFonts w:ascii="Arial" w:cs="Arial" w:eastAsia="Arial" w:hAnsi="Arial"/>
           <w:b w:val="1"/>
           <w:vertAlign w:val="baseline"/>
           <w:rtl w:val="0"/>
@@ -3359,15 +3284,17 @@
           <w:ilvl w:val="0"/>
           <w:numId w:val="10"/>
         </w:numPr>
+        <w:spacing w:line="276" w:lineRule="auto"/>
         <w:ind w:left="1440" w:hanging="360"/>
         <w:contextualSpacing w:val="1"/>
         <w:rPr>
-          <w:u w:val="none"/>
-          <w:vertAlign w:val="baseline"/>
-        </w:rPr>
-      </w:pPr>
-      <w:r>
-        <w:rPr>
+          <w:rFonts w:ascii="Arial" w:cs="Arial" w:eastAsia="Arial" w:hAnsi="Arial"/>
+          <w:vertAlign w:val="baseline"/>
+        </w:rPr>
+      </w:pPr>
+      <w:r>
+        <w:rPr>
+          <w:rFonts w:ascii="Arial" w:cs="Arial" w:eastAsia="Arial" w:hAnsi="Arial"/>
           <w:rtl w:val="0"/>
         </w:rPr>
         <w:t xml:space="preserve">Tweets must be fetched and stored only after the user inputs the query unless otherwise asked for explicit timely fetches of tweets.</w:t>
@@ -3379,14 +3306,16 @@
           <w:ilvl w:val="0"/>
           <w:numId w:val="10"/>
         </w:numPr>
+        <w:spacing w:line="276" w:lineRule="auto"/>
         <w:ind w:left="1440" w:hanging="360"/>
         <w:contextualSpacing w:val="1"/>
         <w:rPr>
-          <w:u w:val="none"/>
-        </w:rPr>
-      </w:pPr>
-      <w:r>
-        <w:rPr>
+          <w:rFonts w:ascii="Arial" w:cs="Arial" w:eastAsia="Arial" w:hAnsi="Arial"/>
+        </w:rPr>
+      </w:pPr>
+      <w:r>
+        <w:rPr>
+          <w:rFonts w:ascii="Arial" w:cs="Arial" w:eastAsia="Arial" w:hAnsi="Arial"/>
           <w:rtl w:val="0"/>
         </w:rPr>
         <w:t xml:space="preserve">Users should get access to visualization but not the meta-model and the integrity and details of an individual tweeter should be discreet.</w:t>
@@ -3398,14 +3327,16 @@
           <w:ilvl w:val="0"/>
           <w:numId w:val="10"/>
         </w:numPr>
+        <w:spacing w:line="276" w:lineRule="auto"/>
         <w:ind w:left="1440" w:hanging="360"/>
         <w:contextualSpacing w:val="1"/>
         <w:rPr>
-          <w:u w:val="none"/>
-        </w:rPr>
-      </w:pPr>
-      <w:r>
-        <w:rPr>
+          <w:rFonts w:ascii="Arial" w:cs="Arial" w:eastAsia="Arial" w:hAnsi="Arial"/>
+        </w:rPr>
+      </w:pPr>
+      <w:r>
+        <w:rPr>
+          <w:rFonts w:ascii="Arial" w:cs="Arial" w:eastAsia="Arial" w:hAnsi="Arial"/>
           <w:rtl w:val="0"/>
         </w:rPr>
         <w:t xml:space="preserve">User should not be able to break into the system and alter the data.</w:t>
@@ -3418,7 +3349,7 @@
     </w:p>
     <w:p>
       <w:pPr>
-        <w:spacing w:after="0" w:before="0" w:line="240" w:lineRule="auto"/>
+        <w:spacing w:after="0" w:before="0" w:line="276" w:lineRule="auto"/>
         <w:contextualSpacing w:val="0"/>
       </w:pPr>
       <w:bookmarkStart w:colFirst="0" w:colLast="0" w:name="h.2xcytpi" w:id="19"/>
@@ -3436,10 +3367,14 @@
           <w:ilvl w:val="1"/>
           <w:numId w:val="9"/>
         </w:numPr>
-        <w:rPr/>
-      </w:pPr>
-      <w:r>
-        <w:rPr>
+        <w:spacing w:line="276" w:lineRule="auto"/>
+        <w:rPr>
+          <w:rFonts w:ascii="Arial" w:cs="Arial" w:eastAsia="Arial" w:hAnsi="Arial"/>
+        </w:rPr>
+      </w:pPr>
+      <w:r>
+        <w:rPr>
+          <w:rFonts w:ascii="Arial" w:cs="Arial" w:eastAsia="Arial" w:hAnsi="Arial"/>
           <w:b w:val="1"/>
           <w:vertAlign w:val="baseline"/>
           <w:rtl w:val="0"/>
@@ -3453,15 +3388,17 @@
           <w:ilvl w:val="0"/>
           <w:numId w:val="5"/>
         </w:numPr>
+        <w:spacing w:line="276" w:lineRule="auto"/>
         <w:ind w:left="1440" w:hanging="360"/>
         <w:contextualSpacing w:val="1"/>
         <w:rPr>
-          <w:u w:val="none"/>
-          <w:vertAlign w:val="baseline"/>
-        </w:rPr>
-      </w:pPr>
-      <w:r>
-        <w:rPr>
+          <w:rFonts w:ascii="Arial" w:cs="Arial" w:eastAsia="Arial" w:hAnsi="Arial"/>
+          <w:vertAlign w:val="baseline"/>
+        </w:rPr>
+      </w:pPr>
+      <w:r>
+        <w:rPr>
+          <w:rFonts w:ascii="Arial" w:cs="Arial" w:eastAsia="Arial" w:hAnsi="Arial"/>
           <w:rtl w:val="0"/>
         </w:rPr>
         <w:t xml:space="preserve">The system should be responsive to user inputs - Hashtag Search (Responsive)</w:t>
@@ -3473,14 +3410,16 @@
           <w:ilvl w:val="0"/>
           <w:numId w:val="5"/>
         </w:numPr>
+        <w:spacing w:line="276" w:lineRule="auto"/>
         <w:ind w:left="1440" w:hanging="360"/>
         <w:contextualSpacing w:val="1"/>
         <w:rPr>
-          <w:u w:val="none"/>
-        </w:rPr>
-      </w:pPr>
-      <w:r>
-        <w:rPr>
+          <w:rFonts w:ascii="Arial" w:cs="Arial" w:eastAsia="Arial" w:hAnsi="Arial"/>
+        </w:rPr>
+      </w:pPr>
+      <w:r>
+        <w:rPr>
+          <w:rFonts w:ascii="Arial" w:cs="Arial" w:eastAsia="Arial" w:hAnsi="Arial"/>
           <w:rtl w:val="0"/>
         </w:rPr>
         <w:t xml:space="preserve">The system should return valid tweet responses (Reliability)</w:t>
@@ -3492,14 +3431,16 @@
           <w:ilvl w:val="0"/>
           <w:numId w:val="5"/>
         </w:numPr>
+        <w:spacing w:line="276" w:lineRule="auto"/>
         <w:ind w:left="1440" w:hanging="360"/>
         <w:contextualSpacing w:val="1"/>
         <w:rPr>
-          <w:u w:val="none"/>
-        </w:rPr>
-      </w:pPr>
-      <w:r>
-        <w:rPr>
+          <w:rFonts w:ascii="Arial" w:cs="Arial" w:eastAsia="Arial" w:hAnsi="Arial"/>
+        </w:rPr>
+      </w:pPr>
+      <w:r>
+        <w:rPr>
+          <w:rFonts w:ascii="Arial" w:cs="Arial" w:eastAsia="Arial" w:hAnsi="Arial"/>
           <w:rtl w:val="0"/>
         </w:rPr>
         <w:t xml:space="preserve">The system should </w:t>
@@ -3517,12 +3458,16 @@
           <w:ilvl w:val="0"/>
           <w:numId w:val="9"/>
         </w:numPr>
-        <w:rPr/>
+        <w:spacing w:line="276" w:lineRule="auto"/>
+        <w:rPr>
+          <w:rFonts w:ascii="Arial" w:cs="Arial" w:eastAsia="Arial" w:hAnsi="Arial"/>
+        </w:rPr>
       </w:pPr>
       <w:bookmarkStart w:colFirst="0" w:colLast="0" w:name="h.jycrfd9arv84" w:id="20"/>
       <w:bookmarkEnd w:id="20"/>
       <w:r>
         <w:rPr>
+          <w:rFonts w:ascii="Arial" w:cs="Arial" w:eastAsia="Arial" w:hAnsi="Arial"/>
           <w:b w:val="1"/>
           <w:vertAlign w:val="baseline"/>
           <w:rtl w:val="0"/>
@@ -3536,14 +3481,16 @@
           <w:ilvl w:val="0"/>
           <w:numId w:val="2"/>
         </w:numPr>
+        <w:spacing w:line="276" w:lineRule="auto"/>
         <w:ind w:left="1440" w:hanging="360"/>
         <w:contextualSpacing w:val="1"/>
         <w:rPr>
-          <w:u w:val="none"/>
-        </w:rPr>
-      </w:pPr>
-      <w:r>
-        <w:rPr>
+          <w:rFonts w:ascii="Arial" w:cs="Arial" w:eastAsia="Arial" w:hAnsi="Arial"/>
+        </w:rPr>
+      </w:pPr>
+      <w:r>
+        <w:rPr>
+          <w:rFonts w:ascii="Arial" w:cs="Arial" w:eastAsia="Arial" w:hAnsi="Arial"/>
           <w:rtl w:val="0"/>
         </w:rPr>
         <w:t xml:space="preserve">Agile Software Process should be followed to see the project to completion</w:t>
@@ -3555,14 +3502,16 @@
           <w:ilvl w:val="0"/>
           <w:numId w:val="2"/>
         </w:numPr>
+        <w:spacing w:line="276" w:lineRule="auto"/>
         <w:ind w:left="1440" w:hanging="360"/>
         <w:contextualSpacing w:val="1"/>
         <w:rPr>
-          <w:u w:val="none"/>
-        </w:rPr>
-      </w:pPr>
-      <w:r>
-        <w:rPr>
+          <w:rFonts w:ascii="Arial" w:cs="Arial" w:eastAsia="Arial" w:hAnsi="Arial"/>
+        </w:rPr>
+      </w:pPr>
+      <w:r>
+        <w:rPr>
+          <w:rFonts w:ascii="Arial" w:cs="Arial" w:eastAsia="Arial" w:hAnsi="Arial"/>
           <w:rtl w:val="0"/>
         </w:rPr>
         <w:t xml:space="preserve">Python should be used to fetch tweets and convert to .CSV files</w:t>
@@ -3574,14 +3523,16 @@
           <w:ilvl w:val="0"/>
           <w:numId w:val="2"/>
         </w:numPr>
+        <w:spacing w:line="276" w:lineRule="auto"/>
         <w:ind w:left="1440" w:hanging="360"/>
         <w:contextualSpacing w:val="1"/>
         <w:rPr>
-          <w:u w:val="none"/>
-        </w:rPr>
-      </w:pPr>
-      <w:r>
-        <w:rPr>
+          <w:rFonts w:ascii="Arial" w:cs="Arial" w:eastAsia="Arial" w:hAnsi="Arial"/>
+        </w:rPr>
+      </w:pPr>
+      <w:r>
+        <w:rPr>
+          <w:rFonts w:ascii="Arial" w:cs="Arial" w:eastAsia="Arial" w:hAnsi="Arial"/>
           <w:rtl w:val="0"/>
         </w:rPr>
         <w:t xml:space="preserve">MySQL should be used to save the fetched tweets</w:t>
@@ -3593,14 +3544,16 @@
           <w:ilvl w:val="0"/>
           <w:numId w:val="2"/>
         </w:numPr>
+        <w:spacing w:line="276" w:lineRule="auto"/>
         <w:ind w:left="1440" w:hanging="360"/>
         <w:contextualSpacing w:val="1"/>
         <w:rPr>
-          <w:u w:val="none"/>
-        </w:rPr>
-      </w:pPr>
-      <w:r>
-        <w:rPr>
+          <w:rFonts w:ascii="Arial" w:cs="Arial" w:eastAsia="Arial" w:hAnsi="Arial"/>
+        </w:rPr>
+      </w:pPr>
+      <w:r>
+        <w:rPr>
+          <w:rFonts w:ascii="Arial" w:cs="Arial" w:eastAsia="Arial" w:hAnsi="Arial"/>
           <w:rtl w:val="0"/>
         </w:rPr>
         <w:t xml:space="preserve">Moose should be used to generate and analyse meta-models from the .CSV file</w:t>
@@ -3612,14 +3565,16 @@
           <w:ilvl w:val="0"/>
           <w:numId w:val="2"/>
         </w:numPr>
+        <w:spacing w:line="276" w:lineRule="auto"/>
         <w:ind w:left="1440" w:hanging="360"/>
         <w:contextualSpacing w:val="1"/>
         <w:rPr>
-          <w:u w:val="none"/>
-        </w:rPr>
-      </w:pPr>
-      <w:r>
-        <w:rPr>
+          <w:rFonts w:ascii="Arial" w:cs="Arial" w:eastAsia="Arial" w:hAnsi="Arial"/>
+        </w:rPr>
+      </w:pPr>
+      <w:r>
+        <w:rPr>
+          <w:rFonts w:ascii="Arial" w:cs="Arial" w:eastAsia="Arial" w:hAnsi="Arial"/>
           <w:rtl w:val="0"/>
         </w:rPr>
         <w:t xml:space="preserve">Roassal should be used to visualize the analysed tweets.</w:t>
@@ -3634,14 +3589,14 @@
       <w:pPr>
         <w:keepNext w:val="1"/>
         <w:keepLines w:val="1"/>
-        <w:spacing w:after="240" w:before="120" w:line="240" w:lineRule="auto"/>
+        <w:spacing w:after="240" w:before="120" w:line="276" w:lineRule="auto"/>
         <w:contextualSpacing w:val="0"/>
       </w:pPr>
       <w:bookmarkStart w:colFirst="0" w:colLast="0" w:name="h.577qola3cgfa" w:id="21"/>
       <w:bookmarkEnd w:id="21"/>
       <w:r>
         <w:rPr>
-          <w:rFonts w:ascii="Times New Roman" w:cs="Times New Roman" w:eastAsia="Times New Roman" w:hAnsi="Times New Roman"/>
+          <w:rFonts w:ascii="Arial" w:cs="Arial" w:eastAsia="Arial" w:hAnsi="Arial"/>
           <w:b w:val="1"/>
           <w:sz w:val="36"/>
           <w:szCs w:val="36"/>
@@ -3652,6 +3607,7 @@
       </w:r>
       <w:r>
         <w:rPr>
+          <w:rFonts w:ascii="Arial" w:cs="Arial" w:eastAsia="Arial" w:hAnsi="Arial"/>
           <w:b w:val="1"/>
           <w:sz w:val="36"/>
           <w:szCs w:val="36"/>
@@ -3668,17 +3624,18 @@
           <w:ilvl w:val="0"/>
           <w:numId w:val="6"/>
         </w:numPr>
-        <w:spacing w:after="240" w:before="120" w:line="240" w:lineRule="auto"/>
+        <w:spacing w:after="240" w:before="120" w:line="276" w:lineRule="auto"/>
         <w:ind w:left="720" w:hanging="360"/>
         <w:contextualSpacing w:val="1"/>
         <w:rPr>
-          <w:u w:val="none"/>
+          <w:rFonts w:ascii="Arial" w:cs="Arial" w:eastAsia="Arial" w:hAnsi="Arial"/>
         </w:rPr>
       </w:pPr>
       <w:bookmarkStart w:colFirst="0" w:colLast="0" w:name="h.8wxwfptxyxun" w:id="22"/>
       <w:bookmarkEnd w:id="22"/>
       <w:r>
         <w:rPr>
+          <w:rFonts w:ascii="Arial" w:cs="Arial" w:eastAsia="Arial" w:hAnsi="Arial"/>
           <w:rtl w:val="0"/>
         </w:rPr>
         <w:t xml:space="preserve">Pharo - Smalltalk based object-oriented programming framework</w:t>
@@ -3692,17 +3649,18 @@
           <w:ilvl w:val="0"/>
           <w:numId w:val="6"/>
         </w:numPr>
-        <w:spacing w:after="240" w:before="120" w:line="240" w:lineRule="auto"/>
+        <w:spacing w:after="240" w:before="120" w:line="276" w:lineRule="auto"/>
         <w:ind w:left="720" w:hanging="360"/>
         <w:contextualSpacing w:val="1"/>
         <w:rPr>
-          <w:u w:val="none"/>
+          <w:rFonts w:ascii="Arial" w:cs="Arial" w:eastAsia="Arial" w:hAnsi="Arial"/>
         </w:rPr>
       </w:pPr>
       <w:bookmarkStart w:colFirst="0" w:colLast="0" w:name="h.ntth0gn6ho40" w:id="23"/>
       <w:bookmarkEnd w:id="23"/>
       <w:r>
         <w:rPr>
+          <w:rFonts w:ascii="Arial" w:cs="Arial" w:eastAsia="Arial" w:hAnsi="Arial"/>
           <w:rtl w:val="0"/>
         </w:rPr>
         <w:t xml:space="preserve">Moose - Smalltalk based analysis engine</w:t>
@@ -3716,17 +3674,18 @@
           <w:ilvl w:val="0"/>
           <w:numId w:val="6"/>
         </w:numPr>
-        <w:spacing w:after="240" w:before="120" w:line="240" w:lineRule="auto"/>
+        <w:spacing w:after="240" w:before="120" w:line="276" w:lineRule="auto"/>
         <w:ind w:left="720" w:hanging="360"/>
         <w:contextualSpacing w:val="1"/>
         <w:rPr>
-          <w:u w:val="none"/>
+          <w:rFonts w:ascii="Arial" w:cs="Arial" w:eastAsia="Arial" w:hAnsi="Arial"/>
         </w:rPr>
       </w:pPr>
       <w:bookmarkStart w:colFirst="0" w:colLast="0" w:name="h.9jra5lmkpii9" w:id="24"/>
       <w:bookmarkEnd w:id="24"/>
       <w:r>
         <w:rPr>
+          <w:rFonts w:ascii="Arial" w:cs="Arial" w:eastAsia="Arial" w:hAnsi="Arial"/>
           <w:rtl w:val="0"/>
         </w:rPr>
         <w:t xml:space="preserve">Roassal - Smalltalk based Visualization engine</w:t>
@@ -3740,17 +3699,18 @@
           <w:ilvl w:val="0"/>
           <w:numId w:val="6"/>
         </w:numPr>
-        <w:spacing w:after="240" w:before="120" w:line="240" w:lineRule="auto"/>
+        <w:spacing w:after="240" w:before="120" w:line="276" w:lineRule="auto"/>
         <w:ind w:left="720" w:hanging="360"/>
         <w:contextualSpacing w:val="1"/>
         <w:rPr>
-          <w:u w:val="none"/>
+          <w:rFonts w:ascii="Arial" w:cs="Arial" w:eastAsia="Arial" w:hAnsi="Arial"/>
         </w:rPr>
       </w:pPr>
       <w:bookmarkStart w:colFirst="0" w:colLast="0" w:name="h.a2cjaojg146d" w:id="25"/>
       <w:bookmarkEnd w:id="25"/>
       <w:r>
         <w:rPr>
+          <w:rFonts w:ascii="Arial" w:cs="Arial" w:eastAsia="Arial" w:hAnsi="Arial"/>
           <w:rtl w:val="0"/>
         </w:rPr>
         <w:t xml:space="preserve">MySQL - An open source RDBMS (Third-party)</w:t>
@@ -3764,7 +3724,7 @@
           <w:ilvl w:val="0"/>
           <w:numId w:val="6"/>
         </w:numPr>
-        <w:spacing w:after="240" w:before="120" w:line="240" w:lineRule="auto"/>
+        <w:spacing w:after="240" w:before="120" w:line="276" w:lineRule="auto"/>
         <w:ind w:left="720" w:hanging="360"/>
         <w:contextualSpacing w:val="1"/>
         <w:rPr>
@@ -3775,6 +3735,7 @@
       <w:bookmarkEnd w:id="26"/>
       <w:r>
         <w:rPr>
+          <w:rFonts w:ascii="Arial" w:cs="Arial" w:eastAsia="Arial" w:hAnsi="Arial"/>
           <w:rtl w:val="0"/>
         </w:rPr>
         <w:t xml:space="preserve">Visualization - </w:t>
@@ -3802,17 +3763,18 @@
           <w:ilvl w:val="0"/>
           <w:numId w:val="6"/>
         </w:numPr>
-        <w:spacing w:after="240" w:before="120" w:line="240" w:lineRule="auto"/>
+        <w:spacing w:after="240" w:before="120" w:line="276" w:lineRule="auto"/>
         <w:ind w:left="720" w:hanging="360"/>
         <w:contextualSpacing w:val="1"/>
         <w:rPr>
-          <w:u w:val="none"/>
+          <w:rFonts w:ascii="Arial" w:cs="Arial" w:eastAsia="Arial" w:hAnsi="Arial"/>
         </w:rPr>
       </w:pPr>
       <w:bookmarkStart w:colFirst="0" w:colLast="0" w:name="h.qvjd4ve6back" w:id="27"/>
       <w:bookmarkEnd w:id="27"/>
       <w:r>
         <w:rPr>
+          <w:rFonts w:ascii="Arial" w:cs="Arial" w:eastAsia="Arial" w:hAnsi="Arial"/>
           <w:rtl w:val="0"/>
         </w:rPr>
         <w:t xml:space="preserve">Metamodel - Class diagram representation generated from the .CSV file that is used in analysing a bunch of tweets</w:t>
@@ -3826,23 +3788,25 @@
           <w:ilvl w:val="0"/>
           <w:numId w:val="6"/>
         </w:numPr>
-        <w:spacing w:after="240" w:before="120" w:line="240" w:lineRule="auto"/>
+        <w:spacing w:after="240" w:before="120" w:line="276" w:lineRule="auto"/>
         <w:ind w:left="720" w:hanging="360"/>
         <w:contextualSpacing w:val="1"/>
         <w:rPr>
-          <w:u w:val="none"/>
+          <w:rFonts w:ascii="Arial" w:cs="Arial" w:eastAsia="Arial" w:hAnsi="Arial"/>
         </w:rPr>
       </w:pPr>
       <w:bookmarkStart w:colFirst="0" w:colLast="0" w:name="h.2sa2hogw06v3" w:id="28"/>
       <w:bookmarkEnd w:id="28"/>
       <w:r>
         <w:rPr>
+          <w:rFonts w:ascii="Arial" w:cs="Arial" w:eastAsia="Arial" w:hAnsi="Arial"/>
           <w:rtl w:val="0"/>
         </w:rPr>
         <w:t xml:space="preserve">Analysis - </w:t>
       </w:r>
       <w:r>
         <w:rPr>
+          <w:rFonts w:ascii="Arial" w:cs="Arial" w:eastAsia="Arial" w:hAnsi="Arial"/>
           <w:color w:val="222222"/>
           <w:highlight w:val="white"/>
           <w:rtl w:val="0"/>
@@ -3863,20 +3827,21 @@
           <w:ilvl w:val="0"/>
           <w:numId w:val="6"/>
         </w:numPr>
-        <w:spacing w:after="240" w:before="120" w:line="240" w:lineRule="auto"/>
+        <w:spacing w:after="240" w:before="120" w:line="276" w:lineRule="auto"/>
         <w:ind w:left="720" w:hanging="360"/>
         <w:contextualSpacing w:val="1"/>
         <w:rPr>
-          <w:u w:val="none"/>
+          <w:rFonts w:ascii="Arial" w:cs="Arial" w:eastAsia="Arial" w:hAnsi="Arial"/>
         </w:rPr>
       </w:pPr>
       <w:bookmarkStart w:colFirst="0" w:colLast="0" w:name="h.nynqlf94vd78" w:id="29"/>
       <w:bookmarkEnd w:id="29"/>
       <w:r>
         <w:rPr>
-          <w:rtl w:val="0"/>
-        </w:rPr>
-        <w:t xml:space="preserve">Tweepy - Python wrapper for twitter REST API (Third-part API)</w:t>
+          <w:rFonts w:ascii="Arial" w:cs="Arial" w:eastAsia="Arial" w:hAnsi="Arial"/>
+          <w:rtl w:val="0"/>
+        </w:rPr>
+        <w:t xml:space="preserve">Tweepy - Python wrapper for twitter REST API (Third-party API)</w:t>
       </w:r>
     </w:p>
     <w:p>
@@ -3887,17 +3852,18 @@
           <w:ilvl w:val="0"/>
           <w:numId w:val="6"/>
         </w:numPr>
-        <w:spacing w:after="240" w:before="120" w:line="240" w:lineRule="auto"/>
+        <w:spacing w:after="240" w:before="120" w:line="276" w:lineRule="auto"/>
         <w:ind w:left="720" w:hanging="360"/>
         <w:contextualSpacing w:val="1"/>
         <w:rPr>
-          <w:u w:val="none"/>
+          <w:rFonts w:ascii="Arial" w:cs="Arial" w:eastAsia="Arial" w:hAnsi="Arial"/>
         </w:rPr>
       </w:pPr>
       <w:bookmarkStart w:colFirst="0" w:colLast="0" w:name="h.bnoabtf91eu3" w:id="30"/>
       <w:bookmarkEnd w:id="30"/>
       <w:r>
         <w:rPr>
+          <w:rFonts w:ascii="Arial" w:cs="Arial" w:eastAsia="Arial" w:hAnsi="Arial"/>
           <w:rtl w:val="0"/>
         </w:rPr>
         <w:t xml:space="preserve">NLTK - Natural language processing library in python.</w:t>
@@ -3911,20 +3877,21 @@
           <w:ilvl w:val="0"/>
           <w:numId w:val="6"/>
         </w:numPr>
-        <w:spacing w:after="240" w:before="120" w:line="240" w:lineRule="auto"/>
+        <w:spacing w:after="240" w:before="120" w:line="276" w:lineRule="auto"/>
         <w:ind w:left="720" w:hanging="360"/>
         <w:contextualSpacing w:val="1"/>
         <w:rPr>
-          <w:u w:val="none"/>
+          <w:rFonts w:ascii="Arial" w:cs="Arial" w:eastAsia="Arial" w:hAnsi="Arial"/>
         </w:rPr>
       </w:pPr>
       <w:bookmarkStart w:colFirst="0" w:colLast="0" w:name="h.alq3zlk8nt81" w:id="31"/>
       <w:bookmarkEnd w:id="31"/>
       <w:r>
         <w:rPr>
-          <w:rtl w:val="0"/>
-        </w:rPr>
-        <w:t xml:space="preserve">py2 exe - </w:t>
+          <w:rFonts w:ascii="Arial" w:cs="Arial" w:eastAsia="Arial" w:hAnsi="Arial"/>
+          <w:rtl w:val="0"/>
+        </w:rPr>
+        <w:t xml:space="preserve">py2 exe - Used to generate executable file from python script (Third Party)</w:t>
       </w:r>
       <w:r>
         <w:rPr>
@@ -3957,15 +3924,8 @@
     </w:pPr>
     <w:r>
       <w:rPr>
-        <w:rFonts w:ascii="Times New Roman" w:cs="Times New Roman" w:eastAsia="Times New Roman" w:hAnsi="Times New Roman"/>
-        <w:b w:val="1"/>
-        <w:i w:val="1"/>
-        <w:sz w:val="20"/>
-        <w:szCs w:val="20"/>
-        <w:vertAlign w:val="baseline"/>
         <w:rtl w:val="0"/>
       </w:rPr>
-      <w:t xml:space="preserve">Copyright © 1999 by Karl E. Wiegers. Permission is granted to use, modify, and distribute this document.</w:t>
     </w:r>
   </w:p>
 </w:ftr>

</xml_diff>